<commit_message>
working through results, Supp Mat next
</commit_message>
<xml_diff>
--- a/MS_Working.docx
+++ b/MS_Working.docx
@@ -258,13 +258,43 @@
         <w:t xml:space="preserve">the arrangement of behavioral elements </w:t>
       </w:r>
       <w:r>
-        <w:t>is least pre</w:t>
-      </w:r>
-      <w:r>
-        <w:t>dictable and repetitive in SOLO</w:t>
-      </w:r>
-      <w:r>
-        <w:t xml:space="preserve"> displays, more so in AUDI displays, and most in COP displays.</w:t>
+        <w:t xml:space="preserve">is </w:t>
+      </w:r>
+      <w:r>
+        <w:t xml:space="preserve">the most complex (i.e., least </w:t>
+      </w:r>
+      <w:r>
+        <w:t>pre</w:t>
+      </w:r>
+      <w:r>
+        <w:t>dictable and repetitive</w:t>
+      </w:r>
+      <w:r>
+        <w:t xml:space="preserve">) </w:t>
+      </w:r>
+      <w:r>
+        <w:t>in SOLO</w:t>
+      </w:r>
+      <w:r>
+        <w:t xml:space="preserve"> displays, </w:t>
+      </w:r>
+      <w:r>
+        <w:t>less</w:t>
+      </w:r>
+      <w:r>
+        <w:t xml:space="preserve"> </w:t>
+      </w:r>
+      <w:r>
+        <w:t xml:space="preserve">complex </w:t>
+      </w:r>
+      <w:r>
+        <w:t xml:space="preserve">in AUDI displays, and </w:t>
+      </w:r>
+      <w:r>
+        <w:t xml:space="preserve">least complex </w:t>
+      </w:r>
+      <w:r>
+        <w:t>in COP displays.</w:t>
       </w:r>
       <w:r>
         <w:t xml:space="preserve"> </w:t>
@@ -414,6 +444,9 @@
         <w:t xml:space="preserve"> Golden-winged Manakins are </w:t>
       </w:r>
       <w:r>
+        <w:t xml:space="preserve">dynamic, </w:t>
+      </w:r>
+      <w:r>
         <w:t>join</w:t>
       </w:r>
       <w:r>
@@ -432,13 +465,13 @@
         <w:t>by</w:t>
       </w:r>
       <w:r>
-        <w:t xml:space="preserve"> females and males, not</w:t>
-      </w:r>
-      <w:r>
-        <w:t xml:space="preserve"> merely</w:t>
-      </w:r>
-      <w:r>
-        <w:t xml:space="preserve"> controlled demonstrations of male traits. </w:t>
+        <w:t xml:space="preserve"> females and males, </w:t>
+      </w:r>
+      <w:r>
+        <w:t xml:space="preserve">not </w:t>
+      </w:r>
+      <w:r>
+        <w:t xml:space="preserve">controlled demonstrations of male traits. </w:t>
       </w:r>
       <w:r>
         <w:t xml:space="preserve">Future studies of sexual selection </w:t>
@@ -503,11 +536,6 @@
     <w:p>
       <w:pPr>
         <w:contextualSpacing/>
-      </w:pPr>
-    </w:p>
-    <w:p>
-      <w:pPr>
-        <w:contextualSpacing/>
         <w:rPr>
           <w:b/>
           <w:bCs/>
@@ -522,59 +550,51 @@
       </w:r>
     </w:p>
     <w:p>
-      <w:pPr>
-        <w:contextualSpacing/>
-        <w:rPr>
-          <w:b/>
-          <w:bCs/>
-        </w:rPr>
-      </w:pPr>
-    </w:p>
-    <w:p>
-      <w:pPr>
-        <w:contextualSpacing/>
-        <w:rPr>
-          <w:rStyle w:val="Heading2Char"/>
-          <w:rFonts w:ascii="Times New Roman" w:eastAsia="Times New Roman" w:hAnsi="Times New Roman" w:cs="Times New Roman"/>
-          <w:color w:val="auto"/>
-          <w:sz w:val="24"/>
-          <w:szCs w:val="24"/>
-        </w:rPr>
-      </w:pPr>
+      <w:bookmarkStart w:id="0" w:name="_Toc41391822"/>
+      <w:r>
+        <w:t xml:space="preserve">compression, </w:t>
+      </w:r>
+      <w:r>
+        <w:t>entropy</w:t>
+      </w:r>
+      <w:r>
+        <w:t xml:space="preserve">, </w:t>
+      </w:r>
+      <w:r>
+        <w:t>intra-action</w:t>
+      </w:r>
+      <w:r>
+        <w:t xml:space="preserve">, </w:t>
+      </w:r>
+      <w:r>
+        <w:t>Jaro distance</w:t>
+      </w:r>
+      <w:r>
+        <w:t xml:space="preserve">, </w:t>
+      </w:r>
+      <w:r>
+        <w:t>lek</w:t>
+      </w:r>
+      <w:r>
+        <w:t xml:space="preserve">, </w:t>
+      </w:r>
+      <w:r>
+        <w:t>repertoire complexity</w:t>
+      </w:r>
+      <w:r>
+        <w:t xml:space="preserve">, </w:t>
+      </w:r>
+      <w:r>
+        <w:t>synta</w:t>
+      </w:r>
+      <w:r>
+        <w:t xml:space="preserve">ctic </w:t>
+      </w:r>
       <w:r>
         <w:t>complexity</w:t>
       </w:r>
-      <w:r>
-        <w:t xml:space="preserve">, </w:t>
-      </w:r>
-      <w:r>
-        <w:t>entropy,</w:t>
-      </w:r>
-      <w:r>
-        <w:t xml:space="preserve"> </w:t>
-      </w:r>
-      <w:r>
-        <w:t>Jaro string distance, lek, lossless compression, manakin</w:t>
-      </w:r>
-      <w:r>
-        <w:t xml:space="preserve">, </w:t>
-      </w:r>
-      <w:r>
-        <w:t xml:space="preserve">mate choice, </w:t>
-      </w:r>
-      <w:r>
-        <w:t>repertoire, syntax</w:t>
-      </w:r>
-      <w:bookmarkStart w:id="0" w:name="_Toc41391822"/>
-      <w:r>
-        <w:rPr>
-          <w:rStyle w:val="Heading2Char"/>
-          <w:rFonts w:ascii="Times New Roman" w:hAnsi="Times New Roman" w:cs="Times New Roman"/>
-          <w:color w:val="auto"/>
-        </w:rPr>
-        <w:br w:type="page"/>
-      </w:r>
-    </w:p>
+    </w:p>
+    <w:p/>
     <w:p>
       <w:pPr>
         <w:pStyle w:val="Heading2"/>
@@ -597,7 +617,6 @@
           <w:sz w:val="24"/>
           <w:szCs w:val="24"/>
         </w:rPr>
-        <w:lastRenderedPageBreak/>
         <w:t>INTRODUCTION</w:t>
       </w:r>
       <w:bookmarkEnd w:id="0"/>
@@ -619,7 +638,7 @@
         <w:fldChar w:fldCharType="begin"/>
       </w:r>
       <w:r>
-        <w:instrText xml:space="preserve"> ADDIN ZOTERO_ITEM CSL_CITATION {"citationID":"rhTDhGks","properties":{"formattedCitation":"(e.g., a peafowl\\uc0\\u8217{}s decision to copulate; Darwin, 1871; Prum, 2017)","plainCitation":"(e.g., a peafowl’s decision to copulate; Darwin, 1871; Prum, 2017)","noteIndex":0},"citationItems":[{"id":6284,"uris":["http://zotero.org/groups/5253045/items/NSEESFSS"],"itemData":{"id":6284,"type":"book","publisher":"D. Appleton","source":"Google Scholar","title":"The descent of man and selection in relation to sex","volume":"1","author":[{"family":"Darwin","given":"Charles"}],"issued":{"date-parts":[["1871"]]}},"label":"page","prefix":"e.g., a peafowl's decision to copulate; "},{"id":6288,"uris":["http://zotero.org/groups/5253045/items/ST83CQXR"],"itemData":{"id":6288,"type":"book","publisher":"Anchor","source":"Google Scholar","title":"The evolution of beauty: How Darwin's forgotten theory of mate choice shapes the animal world-and us","title-short":"The evolution of beauty","author":[{"family":"Prum","given":"Richard O."}],"issued":{"date-parts":[["2017"]]}},"label":"page"}],"schema":"https://github.com/citation-style-language/schema/raw/master/csl-citation.json"} </w:instrText>
+        <w:instrText xml:space="preserve"> ADDIN ZOTERO_ITEM CSL_CITATION {"citationID":"rhTDhGks","properties":{"formattedCitation":"(e.g., a peafowl\\uc0\\u8217{}s decision to copulate; Darwin, 1871; Prum, 2017)","plainCitation":"(e.g., a peafowl’s decision to copulate; Darwin, 1871; Prum, 2017)","noteIndex":0},"citationItems":[{"id":3911,"uris":["http://zotero.org/groups/5253045/items/NSEESFSS"],"itemData":{"id":3911,"type":"book","publisher":"D. Appleton","source":"Google Scholar","title":"The descent of man and selection in relation to sex","volume":"1","author":[{"family":"Darwin","given":"Charles"}],"issued":{"date-parts":[["1871"]]}},"label":"page","prefix":"e.g., a peafowl's decision to copulate; "},{"id":3909,"uris":["http://zotero.org/groups/5253045/items/ST83CQXR"],"itemData":{"id":3909,"type":"book","publisher":"Anchor","source":"Google Scholar","title":"The evolution of beauty: How Darwin's forgotten theory of mate choice shapes the animal world-and us","title-short":"The evolution of beauty","author":[{"family":"Prum","given":"Richard O."}],"issued":{"date-parts":[["2017"]]}},"label":"page"}],"schema":"https://github.com/citation-style-language/schema/raw/master/csl-citation.json"} </w:instrText>
       </w:r>
       <w:r>
         <w:fldChar w:fldCharType="separate"/>
@@ -640,7 +659,13 @@
         <w:t xml:space="preserve">Quantitative models of sexual selection </w:t>
       </w:r>
       <w:r>
-        <w:t>demonstrate how audience mating preferences can result in the evolution of elaborate, intrinsic performer traits, even</w:t>
+        <w:t xml:space="preserve">demonstrate how audience mating preferences can </w:t>
+      </w:r>
+      <w:r>
+        <w:t>in turn result</w:t>
+      </w:r>
+      <w:r>
+        <w:t xml:space="preserve"> in the evolution of elaborate, intrinsic performer traits, even</w:t>
       </w:r>
       <w:r>
         <w:t xml:space="preserve"> when those traits are costly to develop and maintain</w:t>
@@ -652,7 +677,7 @@
         <w:fldChar w:fldCharType="begin"/>
       </w:r>
       <w:r>
-        <w:instrText xml:space="preserve"> ADDIN ZOTERO_ITEM CSL_CITATION {"citationID":"mvA2ApmS","properties":{"formattedCitation":"(e.g., Fisher, 1930; Kirkpatrick, 1987; Kokko et al., 2003; Lande, 1981)","plainCitation":"(e.g., Fisher, 1930; Kirkpatrick, 1987; Kokko et al., 2003; Lande, 1981)","noteIndex":0},"citationItems":[{"id":6298,"uris":["http://zotero.org/groups/5253045/items/Y6E53QGL"],"itemData":{"id":6298,"type":"book","call-number":"31631","event-place":"Oxford","language":"eng","number-of-pages":"308","publisher":"Clarendon Press","publisher-place":"Oxford","source":"Internet Archive","title":"The Genetical Theory Of Natural Selection","URL":"http://archive.org/details/geneticaltheoryo031631mbp","author":[{"family":"Fisher","given":"R. A."}],"contributor":[{"literal":"Osmania University"},{"literal":"Digital Library Of India"}],"accessed":{"date-parts":[["2019",3,24]]},"issued":{"date-parts":[["1930"]]}},"label":"page","prefix":"e.g., "},{"id":6296,"uris":["http://zotero.org/groups/5253045/items/7RAEJU45"],"itemData":{"id":6296,"type":"article-journal","container-title":"Annual Review of Ecology and Systematics","note":"publisher: JSTOR","page":"43–70","source":"Google Scholar","title":"Sexual selection by female choice in polygynous animals","author":[{"family":"Kirkpatrick","given":"Mark"}],"issued":{"date-parts":[["1987"]]}},"label":"page"},{"id":6404,"uris":["http://zotero.org/groups/5253045/items/RE3QMLI2"],"itemData":{"id":6404,"type":"article-journal","abstract":"We review the current status of three well–established models (direct benefits, indirect benefits and sensory drive) and one newcomer (antagonistic chase–away) of the evolution of mate choice and the biases that are expressed during choice. We highlight the differences and commonalities in the underlying genetics and evolutionary dynamics of these models. We then argue that progress in understanding the evolution of mate choice is currently hampered by spurious distinctions among models and a misguided tendency to test the processes underlying each model as mutually exclusive alternatives. Finally, we suggest potentially fruitful directions for future theoretical and empirical research.","container-title":"Proceedings of the Royal Society of London. Series B: Biological Sciences","DOI":"10.1098/rspb.2002.2235","issue":"1515","note":"publisher: Royal Society","page":"653-664","source":"royalsocietypublishing.org (Atypon)","title":"The evolution of mate choice and mating biases","URL":"https://royalsocietypublishing.org/doi/abs/10.1098/rspb.2002.2235","volume":"270","author":[{"family":"Kokko","given":"Hanna"},{"family":"Brooks","given":"Robert"},{"family":"Jennions","given":"Michael D."},{"family":"Morley","given":"Josephine"}],"accessed":{"date-parts":[["2023",11,11]]},"issued":{"date-parts":[["2003",3,22]]}},"label":"page"},{"id":6294,"uris":["http://zotero.org/groups/5253045/items/ZDDM5AKW"],"itemData":{"id":6294,"type":"article-journal","container-title":"Proceedings of the National Academy of Sciences","issue":"6","note":"publisher: National Acad Sciences","page":"3721–3725","source":"Google Scholar","title":"Models of speciation by sexual selection on polygenic traits","volume":"78","author":[{"family":"Lande","given":"Russell"}],"issued":{"date-parts":[["1981"]]}},"label":"page"}],"schema":"https://github.com/citation-style-language/schema/raw/master/csl-citation.json"} </w:instrText>
+        <w:instrText xml:space="preserve"> ADDIN ZOTERO_ITEM CSL_CITATION {"citationID":"mvA2ApmS","properties":{"formattedCitation":"(e.g., Fisher, 1930; Kirkpatrick, 1987; Kokko et al., 2003; Lande, 1981)","plainCitation":"(e.g., Fisher, 1930; Kirkpatrick, 1987; Kokko et al., 2003; Lande, 1981)","noteIndex":0},"citationItems":[{"id":3904,"uris":["http://zotero.org/groups/5253045/items/Y6E53QGL"],"itemData":{"id":3904,"type":"book","call-number":"31631","event-place":"Oxford","language":"eng","number-of-pages":"308","publisher":"Clarendon Press","publisher-place":"Oxford","source":"Internet Archive","title":"The Genetical Theory Of Natural Selection","URL":"http://archive.org/details/geneticaltheoryo031631mbp","author":[{"family":"Fisher","given":"R. A."}],"contributor":[{"literal":"Osmania University"},{"literal":"Digital Library Of India"}],"accessed":{"date-parts":[["2019",3,24]]},"issued":{"date-parts":[["1930"]]}},"label":"page","prefix":"e.g., "},{"id":3905,"uris":["http://zotero.org/groups/5253045/items/7RAEJU45"],"itemData":{"id":3905,"type":"article-journal","container-title":"Annual Review of Ecology and Systematics","note":"publisher: JSTOR","page":"43–70","source":"Google Scholar","title":"Sexual selection by female choice in polygynous animals","author":[{"family":"Kirkpatrick","given":"Mark"}],"issued":{"date-parts":[["1987"]]}},"label":"page"},{"id":4026,"uris":["http://zotero.org/groups/5253045/items/RE3QMLI2"],"itemData":{"id":4026,"type":"article-journal","abstract":"We review the current status of three well–established models (direct benefits, indirect benefits and sensory drive) and one newcomer (antagonistic chase–away) of the evolution of mate choice and the biases that are expressed during choice. We highlight the differences and commonalities in the underlying genetics and evolutionary dynamics of these models. We then argue that progress in understanding the evolution of mate choice is currently hampered by spurious distinctions among models and a misguided tendency to test the processes underlying each model as mutually exclusive alternatives. Finally, we suggest potentially fruitful directions for future theoretical and empirical research.","container-title":"Proceedings of the Royal Society of London. Series B: Biological Sciences","DOI":"10.1098/rspb.2002.2235","issue":"1515","note":"publisher: Royal Society","page":"653-664","source":"royalsocietypublishing.org (Atypon)","title":"The evolution of mate choice and mating biases","volume":"270","author":[{"family":"Kokko","given":"Hanna"},{"family":"Brooks","given":"Robert"},{"family":"Jennions","given":"Michael D."},{"family":"Morley","given":"Josephine"}],"issued":{"date-parts":[["2003",3,22]]}},"label":"page"},{"id":3906,"uris":["http://zotero.org/groups/5253045/items/ZDDM5AKW"],"itemData":{"id":3906,"type":"article-journal","container-title":"Proceedings of the National Academy of Sciences","issue":"6","note":"publisher: National Acad Sciences","page":"3721–3725","source":"Google Scholar","title":"Models of speciation by sexual selection on polygenic traits","volume":"78","author":[{"family":"Lande","given":"Russell"}],"issued":{"date-parts":[["1981"]]}},"label":"page"}],"schema":"https://github.com/citation-style-language/schema/raw/master/csl-citation.json"} </w:instrText>
       </w:r>
       <w:r>
         <w:fldChar w:fldCharType="separate"/>
@@ -676,7 +701,13 @@
         <w:t xml:space="preserve">a vast amount of empirical work in animals </w:t>
       </w:r>
       <w:r>
-        <w:t>investigates how audiences judge intrinsic performer traits during mate choice</w:t>
+        <w:t xml:space="preserve">investigates how audiences judge </w:t>
+      </w:r>
+      <w:r>
+        <w:t xml:space="preserve">the properties of </w:t>
+      </w:r>
+      <w:r>
+        <w:t>performer traits during mate choice</w:t>
       </w:r>
       <w:r>
         <w:t xml:space="preserve"> </w:t>
@@ -685,7 +716,7 @@
         <w:fldChar w:fldCharType="begin"/>
       </w:r>
       <w:r>
-        <w:instrText xml:space="preserve"> ADDIN ZOTERO_ITEM CSL_CITATION {"citationID":"FMtyg3Wa","properties":{"formattedCitation":"(Andersson, 1994; Rosenthal, 2017)","plainCitation":"(Andersson, 1994; Rosenthal, 2017)","noteIndex":0},"citationItems":[{"id":6286,"uris":["http://zotero.org/groups/5253045/items/26Q3ALQ9"],"itemData":{"id":6286,"type":"book","publisher":"Princeton University Press","source":"Google Scholar","title":"Sexual selection","author":[{"family":"Andersson","given":"Malte"}],"issued":{"date-parts":[["1994"]]}},"label":"page"},{"id":6300,"uris":["http://zotero.org/groups/5253045/items/SMD279XA"],"itemData":{"id":6300,"type":"book","abstract":"A major new look at the evolution of mating decisions in organisms from protozoans to humans The popular consensus on mate choice has long been that females select mates likely to pass good genes to offspring. In Mate Choice, Gil Rosenthal overturns much of this conventional wisdom. Providing the first synthesis of the topic in more than three decades, and drawing from a wide range of fields, including animal behavior, evolutionary biology, social psychology, neuroscience, and economics, Rosenthal argues that \"good genes\" play a relatively minor role in shaping mate choice decisions and demonstrates how mate choice is influenced by genetic factors, environmental effects, and social interactions.Looking at diverse organisms, from protozoans to humans, Rosenthal explores how factors beyond the hunt for good genes combine to produce an endless array of preferences among species and individuals. He explains how mating decisions originate from structural constraints on perception and from nonsexual functions, and how single organisms benefit or lose from their choices. Both the origin of species and their fusion through hybridization are strongly influenced by direct selection on preferences in sexual and nonsexual contexts. Rosenthal broadens the traditional scope of mate choice research to encompass not just animal behavior and behavioral ecology but also neurobiology, the social sciences, and other areas.Focusing on mate choice mechanisms, rather than the traits they target, Mate Choice offers a groundbreaking perspective on the proximate and ultimate forces determining the evolutionary fate of species and populations.","ISBN":"978-1-4008-8546-6","language":"en","note":"Google-Books-ID: Cl7yDQAAQBAJ","number-of-pages":"647","publisher":"Princeton University Press","source":"Google Books","title":"Mate Choice: The Evolution of Sexual Decision Making from Microbes to Humans","title-short":"Mate Choice","author":[{"family":"Rosenthal","given":"Gil G."}],"issued":{"date-parts":[["2017",7,18]]}},"label":"page"}],"schema":"https://github.com/citation-style-language/schema/raw/master/csl-citation.json"} </w:instrText>
+        <w:instrText xml:space="preserve"> ADDIN ZOTERO_ITEM CSL_CITATION {"citationID":"FMtyg3Wa","properties":{"formattedCitation":"(Andersson, 1994; Rosenthal, 2017)","plainCitation":"(Andersson, 1994; Rosenthal, 2017)","noteIndex":0},"citationItems":[{"id":3910,"uris":["http://zotero.org/groups/5253045/items/26Q3ALQ9"],"itemData":{"id":3910,"type":"book","publisher":"Princeton University Press","source":"Google Scholar","title":"Sexual selection","author":[{"family":"Andersson","given":"Malte"}],"issued":{"date-parts":[["1994"]]}},"label":"page"},{"id":3903,"uris":["http://zotero.org/groups/5253045/items/SMD279XA"],"itemData":{"id":3903,"type":"book","abstract":"A major new look at the evolution of mating decisions in organisms from protozoans to humans The popular consensus on mate choice has long been that females select mates likely to pass good genes to offspring. In Mate Choice, Gil Rosenthal overturns much of this conventional wisdom. Providing the first synthesis of the topic in more than three decades, and drawing from a wide range of fields, including animal behavior, evolutionary biology, social psychology, neuroscience, and economics, Rosenthal argues that \"good genes\" play a relatively minor role in shaping mate choice decisions and demonstrates how mate choice is influenced by genetic factors, environmental effects, and social interactions.Looking at diverse organisms, from protozoans to humans, Rosenthal explores how factors beyond the hunt for good genes combine to produce an endless array of preferences among species and individuals. He explains how mating decisions originate from structural constraints on perception and from nonsexual functions, and how single organisms benefit or lose from their choices. Both the origin of species and their fusion through hybridization are strongly influenced by direct selection on preferences in sexual and nonsexual contexts. Rosenthal broadens the traditional scope of mate choice research to encompass not just animal behavior and behavioral ecology but also neurobiology, the social sciences, and other areas.Focusing on mate choice mechanisms, rather than the traits they target, Mate Choice offers a groundbreaking perspective on the proximate and ultimate forces determining the evolutionary fate of species and populations.","ISBN":"978-1-4008-8546-6","language":"en","note":"Google-Books-ID: Cl7yDQAAQBAJ","number-of-pages":"647","publisher":"Princeton University Press","source":"Google Books","title":"Mate Choice: The Evolution of Sexual Decision Making from Microbes to Humans","title-short":"Mate Choice","author":[{"family":"Rosenthal","given":"Gil G."}],"issued":{"date-parts":[["2017",7,18]]}},"label":"page"}],"schema":"https://github.com/citation-style-language/schema/raw/master/csl-citation.json"} </w:instrText>
       </w:r>
       <w:r>
         <w:fldChar w:fldCharType="separate"/>
@@ -698,6 +729,78 @@
       </w:r>
       <w:r>
         <w:t>.</w:t>
+      </w:r>
+      <w:r>
+        <w:t xml:space="preserve"> </w:t>
+      </w:r>
+      <w:r>
+        <w:t xml:space="preserve">Although recent research increasingly posits </w:t>
+      </w:r>
+      <w:r>
+        <w:t>environmental</w:t>
+      </w:r>
+      <w:r>
+        <w:t>, social,</w:t>
+      </w:r>
+      <w:r>
+        <w:t xml:space="preserve"> or age-related p</w:t>
+      </w:r>
+      <w:r>
+        <w:t>lasticity in female preferences and male traits</w:t>
+      </w:r>
+      <w:r>
+        <w:t xml:space="preserve"> </w:t>
+      </w:r>
+      <w:r>
+        <w:fldChar w:fldCharType="begin"/>
+      </w:r>
+      <w:r>
+        <w:instrText xml:space="preserve"> ADDIN ZOTERO_ITEM CSL_CITATION {"citationID":"BHcxQQEH","properties":{"formattedCitation":"(e.g., DuVal et al., 2023; Fox et al., 2019)","plainCitation":"(e.g., DuVal et al., 2023; Fox et al., 2019)","noteIndex":0},"citationItems":[{"id":3901,"uris":["http://zotero.org/groups/5253045/items/KQVXVKBP"],"itemData":{"id":3901,"type":"article-journal","abstract":"Sexual selection by mate choice is a powerful force that can lead to evolutionary change, and models of why females choose particular mates are central to understanding its effects. Predominant mate choice theories assume preferences are determined solely by genetic inheritance, an assumption still lacking widespread support. Moreover, preferences often vary among individuals or populations, fail to correspond with conspicuous male traits, or change with context, patterns not predicted by dominant models. Here, we propose a new model that explains this mate choice complexity with one general hypothesized mechanism, “Inferred Attractiveness.” In this model, females acquire mating preferences by observing others’ choices and use context-dependent information to infer which traits are attractive. They learn to prefer the feature of a chosen male that most distinguishes him from other available males. Over generations, this process produces repeated population-level switches in preference and maintains male trait variation. When viability selection is strong, Inferred Attractiveness produces population-wide adaptive preferences superficially resembling “good genes.” However, it results in widespread preference variation or nonadaptive preferences under other predictable circumstances. By casting the female brain as the central selective agent, Inferred Attractiveness captures novel and dynamic aspects of sexual selection and reconciles inconsistencies between mate choice theory and observed behavior.","container-title":"PLOS Biology","DOI":"10.1371/journal.pbio.3002269","ISSN":"1545-7885","issue":"10","journalAbbreviation":"PLOS Biology","language":"en","note":"publisher: Public Library of Science","page":"e3002269","source":"PLoS Journals","title":"Inferred Attractiveness: A generalized mechanism for sexual selection that can maintain variation in traits and preferences over time","title-short":"Inferred Attractiveness","volume":"21","author":[{"family":"DuVal","given":"Emily H."},{"family":"Fitzpatrick","given":"Courtney L."},{"family":"Hobson","given":"Elizabeth A."},{"family":"Servedio","given":"Maria R."}],"issued":{"date-parts":[["2023",10,3]]}},"label":"page","prefix":"e.g., "},{"id":4036,"uris":["http://zotero.org/groups/5253045/items/4SLTJTN4"],"itemData":{"id":4036,"type":"article-journal","abstract":"In a rapidly changing environment, does sexual selection on males elevate a population's reproductive output? If so, does phenotypic plasticity enhance or diminish any such effect? We outline two routes by which sexual selection can influence the reproductive output of a population: a genetic correlation between male sexual competitiveness and female lifetime reproductive success; and direct effects of males on females' breeding success. We then discuss how phenotypic plasticity of sexually selected male traits and/or female responses (e.g. plasticity in mate choice), as the environment changes, might influence how sexual selection affects a population's reproductive output. Two key points emerge. First, condition-dependent expression of male sexual traits makes it likely that sexual selection increases female fitness if reproductively successful males disproportionately transfer genes that are under natural selection in both sexes, such as genes for foraging efficiency. Condition-dependence is a form of phenotypic plasticity if some of the variation in net resource acquisition and assimilation is attributable to the environment rather than solely genetic in origin. Second, the optimal allocation of resources into different condition-dependent traits depends on their marginal fitness gains. As male condition improves, this can therefore increase or, though rarely highlighted, actually decrease the expression of sexually selected traits. It is therefore crucial to understand how condition determines male allocation of resources to different sexually selected traits that vary in their immediate effects on female reproductive output (e.g. ornaments versus coercive behaviour). In addition, changes in the distribution of condition among males as the environment shifts could reduce phenotypic variance in certain male traits, thereby reducing the strength of sexual selection imposed by females. Studies of adaptive evolution under rapid environmental change should consider the possibility that phenotypic plasticity of sexually selected male traits, even if it elevates male fitness, could have a negative effect on female reproductive output, thereby increasing the risk of population extinction.\n\nThis article is part of the theme issue ‘The role of plasticity in phenotypic adaptation to rapid environmental change’.","container-title":"Philosophical Transactions of the Royal Society B: Biological Sciences","DOI":"10.1098/rstb.2018.0184","issue":"1768","note":"publisher: Royal Society","page":"20180184","source":"royalsocietypublishing.org (Atypon)","title":"Sexual selection, phenotypic plasticity and female reproductive output","volume":"374","author":[{"family":"Fox","given":"Rebecca J."},{"family":"Fromhage","given":"Lutz"},{"family":"Jennions","given":"Michael D."}],"issued":{"date-parts":[["2019",1,28]]}}}],"schema":"https://github.com/citation-style-language/schema/raw/master/csl-citation.json"} </w:instrText>
+      </w:r>
+      <w:r>
+        <w:fldChar w:fldCharType="separate"/>
+      </w:r>
+      <w:r>
+        <w:t>(e.g., DuVal et al., 2023; Fox et al., 2019)</w:t>
+      </w:r>
+      <w:r>
+        <w:fldChar w:fldCharType="end"/>
+      </w:r>
+      <w:r>
+        <w:t xml:space="preserve">, </w:t>
+      </w:r>
+      <w:r>
+        <w:t>this perspective still assumes preference</w:t>
+      </w:r>
+      <w:r>
+        <w:t>s</w:t>
+      </w:r>
+      <w:r>
+        <w:t xml:space="preserve"> and trait</w:t>
+      </w:r>
+      <w:r>
+        <w:t>s</w:t>
+      </w:r>
+      <w:r>
+        <w:t xml:space="preserve"> are, at the moment of </w:t>
+      </w:r>
+      <w:r>
+        <w:t xml:space="preserve">a courtship </w:t>
+      </w:r>
+      <w:r>
+        <w:t>display, identifiable properties of audience</w:t>
+      </w:r>
+      <w:r>
+        <w:t xml:space="preserve">s </w:t>
+      </w:r>
+      <w:r>
+        <w:t>and performer</w:t>
+      </w:r>
+      <w:r>
+        <w:t>s</w:t>
+      </w:r>
+      <w:r>
+        <w:t>, respectively.</w:t>
       </w:r>
     </w:p>
     <w:p>
@@ -743,7 +846,7 @@
         <w:fldChar w:fldCharType="begin"/>
       </w:r>
       <w:r>
-        <w:instrText xml:space="preserve"> ADDIN ZOTERO_ITEM CSL_CITATION {"citationID":"Kb4O9z18","properties":{"formattedCitation":"(Patricelli et al., 2002)","plainCitation":"(Patricelli et al., 2002)","noteIndex":0},"citationItems":[{"id":6314,"uris":["http://zotero.org/groups/5253045/items/ZKS4TZ89"],"itemData":{"id":6314,"type":"article-journal","abstract":"Macho courtship by the satin bowerbird is tempered to avoid frightening the female.","container-title":"Nature","DOI":"10.1038/415279a","ISSN":"1476-4687","issue":"6869","language":"en","license":"2002 Springer Nature Limited","note":"number: 6869\npublisher: Nature Publishing Group","page":"279-280","source":"www.nature.com","title":"Male displays adjusted to female's response","URL":"https://www.nature.com/articles/415279a","volume":"415","author":[{"family":"Patricelli","given":"Gail L."},{"family":"Uy","given":"J. Albert C."},{"family":"Walsh","given":"Gregory"},{"family":"Borgia","given":"Gerald"}],"accessed":{"date-parts":[["2023",10,25]]},"issued":{"date-parts":[["2002",1]]}}}],"schema":"https://github.com/citation-style-language/schema/raw/master/csl-citation.json"} </w:instrText>
+        <w:instrText xml:space="preserve"> ADDIN ZOTERO_ITEM CSL_CITATION {"citationID":"Kb4O9z18","properties":{"formattedCitation":"(Patricelli et al., 2002)","plainCitation":"(Patricelli et al., 2002)","noteIndex":0},"citationItems":[{"id":3898,"uris":["http://zotero.org/groups/5253045/items/ZKS4TZ89"],"itemData":{"id":3898,"type":"article-journal","abstract":"Macho courtship by the satin bowerbird is tempered to avoid frightening the female.","container-title":"Nature","DOI":"10.1038/415279a","ISSN":"1476-4687","issue":"6869","language":"en","license":"2002 Springer Nature Limited","note":"number: 6869\npublisher: Nature Publishing Group","page":"279-280","source":"www.nature.com","title":"Male displays adjusted to female's response","volume":"415","author":[{"family":"Patricelli","given":"Gail L."},{"family":"Uy","given":"J. Albert C."},{"family":"Walsh","given":"Gregory"},{"family":"Borgia","given":"Gerald"}],"issued":{"date-parts":[["2002",1]]}}}],"schema":"https://github.com/citation-style-language/schema/raw/master/csl-citation.json"} </w:instrText>
       </w:r>
       <w:r>
         <w:fldChar w:fldCharType="separate"/>
@@ -789,13 +892,17 @@
         <w:fldChar w:fldCharType="begin"/>
       </w:r>
       <w:r>
-        <w:instrText xml:space="preserve"> ADDIN ZOTERO_ITEM CSL_CITATION {"citationID":"7HejrFiR","properties":{"formattedCitation":"(How et al., 2008)","plainCitation":"(How et al., 2008)","noteIndex":0},"citationItems":[{"id":6320,"uris":["http://zotero.org/groups/5253045/items/44AGBWSG"],"itemData":{"id":6320,"type":"article-journal","abstract":"Effective communication is critically dependent on the successful transfer of information and, because environmental and social conditions can affect signal transmission, animals should be able to adjust their signals to optimize reliability. We show, apparently for the first time in a movement-based signal, that visual displays are adjusted with respect to the distance of signal receivers. Not only does this show the ability of the fiddler crab to judge distance, but this also shows that signalling is context dependent on surprisingly fine spatial and temporal scales. We elicited courtship behaviour in the crabs with tethered females and simultaneously recorded the displays of males from above and from crab-eye level. As females approached, males increased signal intensity by shortening display duration and altered signal form by reducing the lateral movement component of the waving signal. We suggest that males tune their waving display depending on receiver distance (a) to balance energetic costs with reproductive benefits, (b) to alter the information content of the signal and (c) to avoid signal misinterpretation. Such fine-scale context sensitivity is likely to be far more widespread in animal communication than hitherto recognized from similar signal modifications in auditory communication.","container-title":"Animal Behaviour","DOI":"10.1016/j.anbehav.2007.09.004","ISSN":"0003-3472","issue":"3","journalAbbreviation":"Animal Behaviour","page":"1015-1022","source":"ScienceDirect","title":"Claw waving display changes with receiver distance in fiddler crabs, Uca perplexa","URL":"https://www.sciencedirect.com/science/article/pii/S0003347207004873","volume":"75","author":[{"family":"How","given":"Martin J."},{"family":"Hemmi","given":"Jan M."},{"family":"Zeil","given":"Jochen"},{"family":"Peters","given":"Richard"}],"accessed":{"date-parts":[["2023",10,25]]},"issued":{"date-parts":[["2008",3,1]]}}}],"schema":"https://github.com/citation-style-language/schema/raw/master/csl-citation.json"} </w:instrText>
+        <w:instrText xml:space="preserve"> ADDIN ZOTERO_ITEM CSL_CITATION {"citationID":"7HejrFiR","properties":{"formattedCitation":"(How et al., 2008)","plainCitation":"(How et al., 2008)","noteIndex":0},"citationItems":[{"id":3895,"uris":["http://zotero.org/groups/5253045/items/44AGBWSG"],"itemData":{"id":3895,"type":"article-journal","abstract":"Effective communication is critically dependent on the successful transfer of information and, because environmental and social conditions can affect signal transmission, animals should be able to adjust their signals to optimize reliability. We show, apparently for the first time in a movement-based signal, that visual displays are adjusted with respect to the distance of signal receivers. Not only does this show the ability of the fiddler crab to judge distance, but this also shows that signalling is context dependent on surprisingly fine spatial and temporal scales. We elicited courtship behaviour in the crabs with tethered females and simultaneously recorded the displays of males from above and from crab-eye level. As females approached, males increased signal intensity by shortening display duration and altered signal form by reducing the lateral movement component of the waving signal. We suggest that males tune their waving display depending on receiver distance (a) to balance energetic costs with reproductive benefits, (b) to alter the information content of the signal and (c) to avoid signal misinterpretation. Such fine-scale context sensitivity is likely to be far more widespread in animal communication than hitherto recognized from similar signal modifications in auditory communication.","container-title":"Animal Behaviour","DOI":"10.1016/j.anbehav.2007.09.004","ISSN":"0003-3472","issue":"3","journalAbbreviation":"Animal Behaviour","page":"1015-1022","source":"ScienceDirect","title":"Claw waving display changes with receiver distance in fiddler crabs, Uca perplexa","volume":"75","author":[{"family":"How","given":"Martin J."},{"family":"Hemmi","given":"Jan M."},{"family":"Zeil","given":"Jochen"},{"family":"Peters","given":"Richard"}],"issued":{"date-parts":[["2008",3,1]]}}}],"schema":"https://github.com/citation-style-language/schema/raw/master/csl-citation.json"} </w:instrText>
       </w:r>
       <w:r>
         <w:fldChar w:fldCharType="separate"/>
       </w:r>
       <w:r>
-        <w:t>(How et al., 2008)</w:t>
+        <w:t xml:space="preserve">(How et al., </w:t>
+      </w:r>
+      <w:r>
+        <w:lastRenderedPageBreak/>
+        <w:t>2008)</w:t>
       </w:r>
       <w:r>
         <w:fldChar w:fldCharType="end"/>
@@ -975,7 +1082,7 @@
         <w:fldChar w:fldCharType="begin"/>
       </w:r>
       <w:r>
-        <w:instrText xml:space="preserve"> ADDIN ZOTERO_ITEM CSL_CITATION {"citationID":"hz3VyXps","properties":{"formattedCitation":"(Prum &amp; Johnson, 1987; Snow &amp; Snow, 1992)","plainCitation":"(Prum &amp; Johnson, 1987; Snow &amp; Snow, 1992)","noteIndex":0},"citationItems":[{"id":6327,"uris":["http://zotero.org/groups/5253045/items/ACJMQ6UC"],"itemData":{"id":6327,"type":"article-journal","container-title":"Wilson Bulletin","source":"Google Scholar","title":"Display behavior, foraging ecology, and systematics of the Golden-winged Manakin (&lt;i&gt;Masius chrysopterus&lt;/i&gt;)","volume":"87","author":[{"family":"Prum","given":"R. O."},{"family":"Johnson","given":"A. E."}],"issued":{"date-parts":[["1987"]]}},"label":"page"},{"id":6329,"uris":["http://zotero.org/groups/5253045/items/P6ZE6CUD"],"itemData":{"id":6329,"type":"article-journal","container-title":"Bulletin of the British Ornithological Club","page":"264–270","source":"Google Scholar","title":"Display of the golden-winged manakin Masius chrysopterus","volume":"112","author":[{"family":"Snow","given":"D. W."},{"family":"Snow","given":"B."}],"issued":{"date-parts":[["1992"]]}},"label":"page"}],"schema":"https://github.com/citation-style-language/schema/raw/master/csl-citation.json"} </w:instrText>
+        <w:instrText xml:space="preserve"> ADDIN ZOTERO_ITEM CSL_CITATION {"citationID":"hz3VyXps","properties":{"formattedCitation":"(Prum &amp; Johnson, 1987; Snow &amp; Snow, 1992)","plainCitation":"(Prum &amp; Johnson, 1987; Snow &amp; Snow, 1992)","noteIndex":0},"citationItems":[{"id":3891,"uris":["http://zotero.org/groups/5253045/items/ACJMQ6UC"],"itemData":{"id":3891,"type":"article-journal","container-title":"Wilson Bulletin","source":"Google Scholar","title":"Display behavior, foraging ecology, and systematics of the Golden-winged Manakin (&lt;i&gt;Masius chrysopterus&lt;/i&gt;)","volume":"87","author":[{"family":"Prum","given":"R. O."},{"family":"Johnson","given":"A. E."}],"issued":{"date-parts":[["1987"]]}},"label":"page"},{"id":3890,"uris":["http://zotero.org/groups/5253045/items/P6ZE6CUD"],"itemData":{"id":3890,"type":"article-journal","container-title":"Bulletin of the British Ornithological Club","page":"264–270","source":"Google Scholar","title":"Display of the golden-winged manakin Masius chrysopterus","volume":"112","author":[{"family":"Snow","given":"D. W."},{"family":"Snow","given":"B."}],"issued":{"date-parts":[["1992"]]}},"label":"page"}],"schema":"https://github.com/citation-style-language/schema/raw/master/csl-citation.json"} </w:instrText>
       </w:r>
       <w:r>
         <w:fldChar w:fldCharType="separate"/>
@@ -1091,7 +1198,7 @@
         <w:fldChar w:fldCharType="begin"/>
       </w:r>
       <w:r>
-        <w:instrText xml:space="preserve"> ADDIN ZOTERO_ITEM CSL_CITATION {"citationID":"Qiy9E1LQ","properties":{"formattedCitation":"(Jaro string distance; Fellegi &amp; Sunter, 1969; Jaro, 1989)","plainCitation":"(Jaro string distance; Fellegi &amp; Sunter, 1969; Jaro, 1989)","noteIndex":0},"citationItems":[{"id":5505,"uris":["http://zotero.org/users/4834474/items/3FP2D3YX"],"itemData":{"id":5505,"type":"article-journal","container-title":"Journal of the American Statistical Association","issue":"328","note":"publisher: Taylor &amp; Francis","page":"1183–1210","source":"Google Scholar","title":"A theory for record linkage","volume":"64","author":[{"family":"Fellegi","given":"Ivan P."},{"family":"Sunter","given":"Alan B."}],"issued":{"date-parts":[["1969"]]}},"label":"page","prefix":"Jaro string distance;"},{"id":5506,"uris":["http://zotero.org/users/4834474/items/LJQXQEM8"],"itemData":{"id":5506,"type":"article-journal","abstract":"A test census of Tampa, Florida and an independent postenumeration survey (PES) were conducted by the U.S. Census Bureau in 1985. The PES was a stratified block sample with heavy emphasis placed on hard-to-count population groups. Matching the individuals in the census to the individuals in the PES is an important aspect of census coverage evaluation and consequently a very important process for any census adjustment operations that might be planned. For such an adjustment to be feasible, record-linkage software had to be developed that could perform matches with a high degree of accuracy and that was based on an underlying mathematical theory. A principal purpose of the PES was to provide an opportunity to evaluate the newly implemented record-linkage system and associated methodology. This article discusses the theoretical and practical issues encountered in conducting the matching operation and presents the results of that operation. A review of the theoretical background of the record-linkage problem provides a framework for discussions of the decision procedure, file blocking, and the independence assumption. The estimation of the parameters required by the decision procedure is an important aspect of the methodology, and the techniques presented provide a practical system that is easily implemented. The matching algorithm (discussed in detail) uses the linear sum assignment model to “pair” the records. The Tampa, Florida, matching methodology is described in the final sections of the article. Included in the discussion are the results of the matching itself, an independent clerical review of the matches and nonmatches, conclusions, problem areas, and future work required.","container-title":"Journal of the American Statistical Association","DOI":"10.1080/01621459.1989.10478785","ISSN":"0162-1459","issue":"406","note":"publisher: Taylor &amp; Francis\n_eprint: https://www.tandfonline.com/doi/pdf/10.1080/01621459.1989.10478785","page":"414-420","source":"Taylor and Francis+NEJM","title":"Advances in Record-Linkage Methodology as Applied to Matching the 1985 Census of Tampa, Florida","URL":"https://www.tandfonline.com/doi/abs/10.1080/01621459.1989.10478785","volume":"84","author":[{"family":"Jaro","given":"Matthew A."}],"accessed":{"date-parts":[["2023",4,9]]},"issued":{"date-parts":[["1989",6,1]]}},"label":"page"}],"schema":"https://github.com/citation-style-language/schema/raw/master/csl-citation.json"} </w:instrText>
+        <w:instrText xml:space="preserve"> ADDIN ZOTERO_ITEM CSL_CITATION {"citationID":"Qiy9E1LQ","properties":{"formattedCitation":"(Jaro string distance; Fellegi &amp; Sunter, 1969; Jaro, 1989)","plainCitation":"(Jaro string distance; Fellegi &amp; Sunter, 1969; Jaro, 1989)","noteIndex":0},"citationItems":[{"id":3060,"uris":["http://zotero.org/users/4834474/items/3FP2D3YX"],"itemData":{"id":3060,"type":"article-journal","container-title":"Journal of the American Statistical Association","issue":"328","note":"publisher: Taylor &amp; Francis","page":"1183–1210","source":"Google Scholar","title":"A theory for record linkage","volume":"64","author":[{"family":"Fellegi","given":"Ivan P."},{"family":"Sunter","given":"Alan B."}],"issued":{"date-parts":[["1969"]]}},"label":"page","prefix":"Jaro string distance;"},{"id":3059,"uris":["http://zotero.org/users/4834474/items/LJQXQEM8"],"itemData":{"id":3059,"type":"article-journal","abstract":"A test census of Tampa, Florida and an independent postenumeration survey (PES) were conducted by the U.S. Census Bureau in 1985. The PES was a stratified block sample with heavy emphasis placed on hard-to-count population groups. Matching the individuals in the census to the individuals in the PES is an important aspect of census coverage evaluation and consequently a very important process for any census adjustment operations that might be planned. For such an adjustment to be feasible, record-linkage software had to be developed that could perform matches with a high degree of accuracy and that was based on an underlying mathematical theory. A principal purpose of the PES was to provide an opportunity to evaluate the newly implemented record-linkage system and associated methodology. This article discusses the theoretical and practical issues encountered in conducting the matching operation and presents the results of that operation. A review of the theoretical background of the record-linkage problem provides a framework for discussions of the decision procedure, file blocking, and the independence assumption. The estimation of the parameters required by the decision procedure is an important aspect of the methodology, and the techniques presented provide a practical system that is easily implemented. The matching algorithm (discussed in detail) uses the linear sum assignment model to “pair” the records. The Tampa, Florida, matching methodology is described in the final sections of the article. Included in the discussion are the results of the matching itself, an independent clerical review of the matches and nonmatches, conclusions, problem areas, and future work required.","container-title":"Journal of the American Statistical Association","DOI":"10.1080/01621459.1989.10478785","ISSN":"0162-1459","issue":"406","note":"publisher: Taylor &amp; Francis\n_eprint: https://www.tandfonline.com/doi/pdf/10.1080/01621459.1989.10478785","page":"414-420","source":"Taylor and Francis+NEJM","title":"Advances in Record-Linkage Methodology as Applied to Matching the 1985 Census of Tampa, Florida","volume":"84","author":[{"family":"Jaro","given":"Matthew A."}],"issued":{"date-parts":[["1989",6,1]]}},"label":"page"}],"schema":"https://github.com/citation-style-language/schema/raw/master/csl-citation.json"} </w:instrText>
       </w:r>
       <w:r>
         <w:fldChar w:fldCharType="separate"/>
@@ -1473,7 +1580,7 @@
         <w:fldChar w:fldCharType="begin"/>
       </w:r>
       <w:r>
-        <w:instrText xml:space="preserve"> ADDIN ZOTERO_ITEM CSL_CITATION {"citationID":"TDWuWvsL","properties":{"formattedCitation":"(Prum &amp; Johnson, 1987)","plainCitation":"(Prum &amp; Johnson, 1987)","noteIndex":0},"citationItems":[{"id":6327,"uris":["http://zotero.org/groups/5253045/items/ACJMQ6UC"],"itemData":{"id":6327,"type":"article-journal","container-title":"Wilson Bulletin","source":"Google Scholar","title":"Display behavior, foraging ecology, and systematics of the Golden-winged Manakin (&lt;i&gt;Masius chrysopterus&lt;/i&gt;)","volume":"87","author":[{"family":"Prum","given":"R. O."},{"family":"Johnson","given":"A. E."}],"issued":{"date-parts":[["1987"]]}}}],"schema":"https://github.com/citation-style-language/schema/raw/master/csl-citation.json"} </w:instrText>
+        <w:instrText xml:space="preserve"> ADDIN ZOTERO_ITEM CSL_CITATION {"citationID":"TDWuWvsL","properties":{"formattedCitation":"(Prum &amp; Johnson, 1987)","plainCitation":"(Prum &amp; Johnson, 1987)","noteIndex":0},"citationItems":[{"id":3891,"uris":["http://zotero.org/groups/5253045/items/ACJMQ6UC"],"itemData":{"id":3891,"type":"article-journal","container-title":"Wilson Bulletin","source":"Google Scholar","title":"Display behavior, foraging ecology, and systematics of the Golden-winged Manakin (&lt;i&gt;Masius chrysopterus&lt;/i&gt;)","volume":"87","author":[{"family":"Prum","given":"R. O."},{"family":"Johnson","given":"A. E."}],"issued":{"date-parts":[["1987"]]}}}],"schema":"https://github.com/citation-style-language/schema/raw/master/csl-citation.json"} </w:instrText>
       </w:r>
       <w:r>
         <w:fldChar w:fldCharType="separate"/>
@@ -1554,7 +1661,7 @@
         <w:fldChar w:fldCharType="begin"/>
       </w:r>
       <w:r>
-        <w:instrText xml:space="preserve"> ADDIN ZOTERO_ITEM CSL_CITATION {"citationID":"3ivbM7PW","properties":{"formattedCitation":"(Bradbury, 1981)","plainCitation":"(Bradbury, 1981)","noteIndex":0},"citationItems":[{"id":5507,"uris":["http://zotero.org/users/4834474/items/I34MZD43"],"itemData":{"id":5507,"type":"article-journal","container-title":"Natural selection and social behavior","note":"publisher: Chiron Press","page":"138–169","source":"Google Scholar","title":"The evolution of leks","author":[{"family":"Bradbury","given":"J. W."}],"issued":{"date-parts":[["1981"]]}}}],"schema":"https://github.com/citation-style-language/schema/raw/master/csl-citation.json"} </w:instrText>
+        <w:instrText xml:space="preserve"> ADDIN ZOTERO_ITEM CSL_CITATION {"citationID":"3ivbM7PW","properties":{"formattedCitation":"(Bradbury, 1981)","plainCitation":"(Bradbury, 1981)","noteIndex":0},"citationItems":[{"id":3058,"uris":["http://zotero.org/users/4834474/items/I34MZD43"],"itemData":{"id":3058,"type":"article-journal","container-title":"Natural selection and social behavior","note":"publisher: Chiron Press","page":"138–169","source":"Google Scholar","title":"The evolution of leks","author":[{"family":"Bradbury","given":"J. W."}],"issued":{"date-parts":[["1981"]]}}}],"schema":"https://github.com/citation-style-language/schema/raw/master/csl-citation.json"} </w:instrText>
       </w:r>
       <w:r>
         <w:fldChar w:fldCharType="separate"/>
@@ -1636,7 +1743,7 @@
         <w:fldChar w:fldCharType="begin"/>
       </w:r>
       <w:r>
-        <w:instrText xml:space="preserve"> ADDIN ZOTERO_ITEM CSL_CITATION {"citationID":"MdfZ9nO8","properties":{"formattedCitation":"(Schaedler et al., 2021)","plainCitation":"(Schaedler et al., 2021)","noteIndex":0},"citationItems":[{"id":6410,"uris":["http://zotero.org/groups/5253045/items/CE3U9T26"],"itemData":{"id":6410,"type":"article-journal","abstract":"Birds with delayed plumage maturation exhibit a drab predefinitive plumage, often despite gonad maturation, before developing the definitive plumage associated with increased reproductive success. Manakins are a diverse clade of neotropical lekking birds with extreme sexual dichromatism, radical sexual displays, and a unique diversity in the predefinitive plumages of males across species. Here, we provide the first full review of the natural history of manakin predefinitive plumages as the basis for qualitatively addressing the six major hypotheses about the production and function of predefinitive plumages. We find little evidence to support the possibilities that manakin predefinitive plumages are directly constrained by inflexible molt schedules, resource limitations to definitive coloration, or hormonal ties to reproductive behaviors. There is little evidence that could support a crypsis function, although direct experimentation is needed, and mimicry is refuted except for one unusual species in which predefinitive males sire young. Instead, evidence from a handful of well-studied species suggests that predefinitive plumages help young males explicitly signal their social status, and thereby gain entry to the social hierarchies which dictate future reproductive success. Our conclusions are especially influenced by the unique fact that males of at least 11 species throughout the family exhibit multiple predefinitive plumage stages with distinctively male patches. For each hypothesis, we highlight ways in which a better knowledge of female and young male birds offers critical opportunities for the use of manakins as a model clade.","container-title":"Integrative and Comparative Biology","DOI":"10.1093/icb/icab063","ISSN":"1540-7063","issue":"4","journalAbbreviation":"Integrative and Comparative Biology","license":"All rights reserved","page":"1363-1377","source":"Silverchair","title":"Constraint and Function in the Predefinitive Plumages of Manakins (Aves: Pipridae)","title-short":"Constraint and Function in the Predefinitive Plumages of Manakins (Aves","URL":"https://doi.org/10.1093/icb/icab063","volume":"61","author":[{"family":"Schaedler","given":"Laura M"},{"family":"Taylor","given":"Liam U"},{"family":"Prum","given":"Richard O"},{"family":"Anciães","given":"Marina"}],"accessed":{"date-parts":[["2021",11,26]]},"issued":{"date-parts":[["2021",10,1]]}}}],"schema":"https://github.com/citation-style-language/schema/raw/master/csl-citation.json"} </w:instrText>
+        <w:instrText xml:space="preserve"> ADDIN ZOTERO_ITEM CSL_CITATION {"citationID":"MdfZ9nO8","properties":{"formattedCitation":"(Schaedler et al., 2021)","plainCitation":"(Schaedler et al., 2021)","noteIndex":0},"citationItems":[{"id":4022,"uris":["http://zotero.org/groups/5253045/items/CE3U9T26"],"itemData":{"id":4022,"type":"article-journal","abstract":"Birds with delayed plumage maturation exhibit a drab predefinitive plumage, often despite gonad maturation, before developing the definitive plumage associated with increased reproductive success. Manakins are a diverse clade of neotropical lekking birds with extreme sexual dichromatism, radical sexual displays, and a unique diversity in the predefinitive plumages of males across species. Here, we provide the first full review of the natural history of manakin predefinitive plumages as the basis for qualitatively addressing the six major hypotheses about the production and function of predefinitive plumages. We find little evidence to support the possibilities that manakin predefinitive plumages are directly constrained by inflexible molt schedules, resource limitations to definitive coloration, or hormonal ties to reproductive behaviors. There is little evidence that could support a crypsis function, although direct experimentation is needed, and mimicry is refuted except for one unusual species in which predefinitive males sire young. Instead, evidence from a handful of well-studied species suggests that predefinitive plumages help young males explicitly signal their social status, and thereby gain entry to the social hierarchies which dictate future reproductive success. Our conclusions are especially influenced by the unique fact that males of at least 11 species throughout the family exhibit multiple predefinitive plumage stages with distinctively male patches. For each hypothesis, we highlight ways in which a better knowledge of female and young male birds offers critical opportunities for the use of manakins as a model clade.","container-title":"Integrative and Comparative Biology","DOI":"10.1093/icb/icab063","ISSN":"1540-7063","issue":"4","journalAbbreviation":"Integrative and Comparative Biology","license":"All rights reserved","page":"1363-1377","source":"Silverchair","title":"Constraint and Function in the Predefinitive Plumages of Manakins (Aves: Pipridae)","title-short":"Constraint and Function in the Predefinitive Plumages of Manakins (Aves","volume":"61","author":[{"family":"Schaedler","given":"Laura M"},{"family":"Taylor","given":"Liam U"},{"family":"Prum","given":"Richard O"},{"family":"Anciães","given":"Marina"}],"issued":{"date-parts":[["2021",10,1]]}}}],"schema":"https://github.com/citation-style-language/schema/raw/master/csl-citation.json"} </w:instrText>
       </w:r>
       <w:r>
         <w:fldChar w:fldCharType="separate"/>
@@ -2005,7 +2112,7 @@
         <w:fldChar w:fldCharType="begin"/>
       </w:r>
       <w:r>
-        <w:instrText xml:space="preserve"> ADDIN ZOTERO_ITEM CSL_CITATION {"citationID":"en6sOaQa","properties":{"formattedCitation":"(Bradski, 2000)","plainCitation":"(Bradski, 2000)","noteIndex":0},"citationItems":[{"id":5512,"uris":["http://zotero.org/users/4834474/items/EZKKWCJF"],"itemData":{"id":5512,"type":"software","event-place":"Dr. Dobb's Journal of Software Tools","publisher-place":"Dr. Dobb's Journal of Software Tools","title":"The OpenCV Library","author":[{"family":"Bradski","given":"G"}],"issued":{"date-parts":[["2000"]]}}}],"schema":"https://github.com/citation-style-language/schema/raw/master/csl-citation.json"} </w:instrText>
+        <w:instrText xml:space="preserve"> ADDIN ZOTERO_ITEM CSL_CITATION {"citationID":"en6sOaQa","properties":{"formattedCitation":"(Bradski, 2000)","plainCitation":"(Bradski, 2000)","noteIndex":0},"citationItems":[{"id":3052,"uris":["http://zotero.org/users/4834474/items/EZKKWCJF"],"itemData":{"id":3052,"type":"software","event-place":"Dr. Dobb's Journal of Software Tools","publisher-place":"Dr. Dobb's Journal of Software Tools","title":"The OpenCV Library","author":[{"family":"Bradski","given":"G"}],"issued":{"date-parts":[["2000"]]}}}],"schema":"https://github.com/citation-style-language/schema/raw/master/csl-citation.json"} </w:instrText>
       </w:r>
       <w:r>
         <w:fldChar w:fldCharType="separate"/>
@@ -2175,7 +2282,7 @@
         <w:fldChar w:fldCharType="begin"/>
       </w:r>
       <w:r>
-        <w:instrText xml:space="preserve"> ADDIN ZOTERO_ITEM CSL_CITATION {"citationID":"oaXwGcKb","properties":{"formattedCitation":"(Prum &amp; Johnson, 1987; Taylor et al., 2020)","plainCitation":"(Prum &amp; Johnson, 1987; Taylor et al., 2020)","noteIndex":0},"citationItems":[{"id":6327,"uris":["http://zotero.org/groups/5253045/items/ACJMQ6UC"],"itemData":{"id":6327,"type":"article-journal","container-title":"Wilson Bulletin","source":"Google Scholar","title":"Display behavior, foraging ecology, and systematics of the Golden-winged Manakin (&lt;i&gt;Masius chrysopterus&lt;/i&gt;)","volume":"87","author":[{"family":"Prum","given":"R. O."},{"family":"Johnson","given":"A. E."}],"issued":{"date-parts":[["1987"]]}},"label":"page"},{"id":6413,"uris":["http://zotero.org/groups/5253045/items/E55UD5XG"],"itemData":{"id":6413,"type":"entry-encyclopedia","container-title":"Birds of the World","edition":"1.0","event-place":"Ithaca, New York","license":"All rights reserved","publisher":"Cornell Lab of Ornithology","publisher-place":"Ithaca, New York","title":"Golden-winged Manakin (&lt;i&gt;Masius chrysopterus&lt;/i&gt;)","URL":"https://neotropical.birds.cornell.edu/Species-Account/nb/species/gowman1/overview","author":[{"family":"Taylor","given":"Liam U"},{"family":"Oakley","given":"N"},{"family":"McDonald","given":"D"}],"editor":[{"literal":"T. S. Schulenberg"}],"accessed":{"date-parts":[["2019",5,7]]},"issued":{"date-parts":[["2020"]]}},"label":"page"}],"schema":"https://github.com/citation-style-language/schema/raw/master/csl-citation.json"} </w:instrText>
+        <w:instrText xml:space="preserve"> ADDIN ZOTERO_ITEM CSL_CITATION {"citationID":"oaXwGcKb","properties":{"formattedCitation":"(Prum &amp; Johnson, 1987; Taylor et al., 2020)","plainCitation":"(Prum &amp; Johnson, 1987; Taylor et al., 2020)","noteIndex":0},"citationItems":[{"id":3891,"uris":["http://zotero.org/groups/5253045/items/ACJMQ6UC"],"itemData":{"id":3891,"type":"article-journal","container-title":"Wilson Bulletin","source":"Google Scholar","title":"Display behavior, foraging ecology, and systematics of the Golden-winged Manakin (&lt;i&gt;Masius chrysopterus&lt;/i&gt;)","volume":"87","author":[{"family":"Prum","given":"R. O."},{"family":"Johnson","given":"A. E."}],"issued":{"date-parts":[["1987"]]}},"label":"page"},{"id":4020,"uris":["http://zotero.org/groups/5253045/items/E55UD5XG"],"itemData":{"id":4020,"type":"entry-encyclopedia","container-title":"Birds of the World","edition":"1.0","event-place":"Ithaca, New York","license":"All rights reserved","publisher":"Cornell Lab of Ornithology","publisher-place":"Ithaca, New York","title":"Golden-winged Manakin (&lt;i&gt;Masius chrysopterus&lt;/i&gt;)","URL":"https://neotropical.birds.cornell.edu/Species-Account/nb/species/gowman1/overview","author":[{"family":"Taylor","given":"Liam U"},{"family":"Oakley","given":"N"},{"family":"McDonald","given":"D"}],"editor":[{"literal":"T. S. Schulenberg"}],"accessed":{"date-parts":[["2019",5,7]]},"issued":{"date-parts":[["2020"]]}},"label":"page"}],"schema":"https://github.com/citation-style-language/schema/raw/master/csl-citation.json"} </w:instrText>
       </w:r>
       <w:r>
         <w:fldChar w:fldCharType="separate"/>
@@ -2200,7 +2307,6 @@
           <w:i/>
           <w:iCs/>
         </w:rPr>
-        <w:lastRenderedPageBreak/>
         <w:t>Masius</w:t>
       </w:r>
       <w:r>
@@ -2216,7 +2322,7 @@
         <w:fldChar w:fldCharType="begin"/>
       </w:r>
       <w:r>
-        <w:instrText xml:space="preserve"> ADDIN ZOTERO_ITEM CSL_CITATION {"citationID":"IukQU5Tk","properties":{"formattedCitation":"(Prum &amp; Johnson, 1987; Taylor et al., 2020)","plainCitation":"(Prum &amp; Johnson, 1987; Taylor et al., 2020)","noteIndex":0},"citationItems":[{"id":6327,"uris":["http://zotero.org/groups/5253045/items/ACJMQ6UC"],"itemData":{"id":6327,"type":"article-journal","container-title":"Wilson Bulletin","source":"Google Scholar","title":"Display behavior, foraging ecology, and systematics of the Golden-winged Manakin (&lt;i&gt;Masius chrysopterus&lt;/i&gt;)","volume":"87","author":[{"family":"Prum","given":"R. O."},{"family":"Johnson","given":"A. E."}],"issued":{"date-parts":[["1987"]]}},"label":"page"},{"id":6413,"uris":["http://zotero.org/groups/5253045/items/E55UD5XG"],"itemData":{"id":6413,"type":"entry-encyclopedia","container-title":"Birds of the World","edition":"1.0","event-place":"Ithaca, New York","license":"All rights reserved","publisher":"Cornell Lab of Ornithology","publisher-place":"Ithaca, New York","title":"Golden-winged Manakin (&lt;i&gt;Masius chrysopterus&lt;/i&gt;)","URL":"https://neotropical.birds.cornell.edu/Species-Account/nb/species/gowman1/overview","author":[{"family":"Taylor","given":"Liam U"},{"family":"Oakley","given":"N"},{"family":"McDonald","given":"D"}],"editor":[{"literal":"T. S. Schulenberg"}],"accessed":{"date-parts":[["2019",5,7]]},"issued":{"date-parts":[["2020"]]}},"label":"page"}],"schema":"https://github.com/citation-style-language/schema/raw/master/csl-citation.json"} </w:instrText>
+        <w:instrText xml:space="preserve"> ADDIN ZOTERO_ITEM CSL_CITATION {"citationID":"IukQU5Tk","properties":{"formattedCitation":"(Prum &amp; Johnson, 1987; Taylor et al., 2020)","plainCitation":"(Prum &amp; Johnson, 1987; Taylor et al., 2020)","noteIndex":0},"citationItems":[{"id":3891,"uris":["http://zotero.org/groups/5253045/items/ACJMQ6UC"],"itemData":{"id":3891,"type":"article-journal","container-title":"Wilson Bulletin","source":"Google Scholar","title":"Display behavior, foraging ecology, and systematics of the Golden-winged Manakin (&lt;i&gt;Masius chrysopterus&lt;/i&gt;)","volume":"87","author":[{"family":"Prum","given":"R. O."},{"family":"Johnson","given":"A. E."}],"issued":{"date-parts":[["1987"]]}},"label":"page"},{"id":4020,"uris":["http://zotero.org/groups/5253045/items/E55UD5XG"],"itemData":{"id":4020,"type":"entry-encyclopedia","container-title":"Birds of the World","edition":"1.0","event-place":"Ithaca, New York","license":"All rights reserved","publisher":"Cornell Lab of Ornithology","publisher-place":"Ithaca, New York","title":"Golden-winged Manakin (&lt;i&gt;Masius chrysopterus&lt;/i&gt;)","URL":"https://neotropical.birds.cornell.edu/Species-Account/nb/species/gowman1/overview","author":[{"family":"Taylor","given":"Liam U"},{"family":"Oakley","given":"N"},{"family":"McDonald","given":"D"}],"editor":[{"literal":"T. S. Schulenberg"}],"accessed":{"date-parts":[["2019",5,7]]},"issued":{"date-parts":[["2020"]]}},"label":"page"}],"schema":"https://github.com/citation-style-language/schema/raw/master/csl-citation.json"} </w:instrText>
       </w:r>
       <w:r>
         <w:fldChar w:fldCharType="separate"/>
@@ -2510,7 +2616,7 @@
         <w:fldChar w:fldCharType="begin"/>
       </w:r>
       <w:r>
-        <w:instrText xml:space="preserve"> ADDIN ZOTERO_ITEM CSL_CITATION {"citationID":"cTaak2j6","properties":{"formattedCitation":"(Friard &amp; Gamba, 2016)","plainCitation":"(Friard &amp; Gamba, 2016)","noteIndex":0},"citationItems":[{"id":6414,"uris":["http://zotero.org/groups/5253045/items/SBS5FUJF"],"itemData":{"id":6414,"type":"article-journal","abstract":"Summary\n            \n              \n                \n                  Quantitative aspects of the study of animal and human behaviour are increasingly relevant to test hypotheses and find empirical support for them. At the same time, photo and video cameras can store a large number of video recordings and are often used to monitor the subjects remotely. Researchers frequently face the need to code considerable quantities of video recordings with relatively flexible software, often constrained by species‐specific options or exact settings.\n                \n                \n                  \n                    BORIS\n                    is a free, open‐source and multiplatform standalone program that allows a user‐specific coding environment to be set for a computer‐based review of previously recorded videos or live observations. Being open to user‐specific settings, the program allows a project‐based ethogram to be defined that can then be shared with collaborators, or can be imported or modified.\n                  \n                \n                \n                  \n                    Projects created in\n                    BORIS\n                    can include a list of observations, and each observation may include one or two videos (e.g. simultaneous screening of visual stimuli and the subject being tested; recordings from different sides of an aquarium). Once the user has set an ethogram, including state or point events or both, coding can be performed using previously assigned keys on the computer keyboard.\n                    BORIS\n                    allows definition of an unlimited number of events (states/point events) and subjects.\n                  \n                \n                \n                  \n                    Once the coding process is completed, the program can extract a time‐budget or single or grouped observations automatically and present an at‐a‐glance summary of the main behavioural features. The observation data and time‐budget analysis can be exported in many common formats (\n                    TSV\n                    ,\n                    CSV\n                    ,\n                    ODF\n                    ,\n                    XLS\n                    ,\n                    SQL\n                    and\n                    JSON\n                    ). The observed events can be plotted and exported in various graphic formats (\n                    SVG\n                    ,\n                    PNG\n                    ,\n                    JPG\n                    ,\n                    TIFF\n                    ,\n                    EPS\n                    and\n                    PDF\n                    ).","container-title":"Methods in Ecology and Evolution","DOI":"10.1111/2041-210X.12584","ISSN":"2041-210X, 2041-210X","issue":"11","journalAbbreviation":"Methods Ecol Evol","language":"en","page":"1325-1330","source":"DOI.org (Crossref)","title":"BORIS: a free, versatile open‐source event‐logging software for video/audio coding and live observations","title-short":"&lt;span style=\"font-variant","URL":"https://besjournals.onlinelibrary.wiley.com/doi/10.1111/2041-210X.12584","volume":"7","author":[{"family":"Friard","given":"Olivier"},{"family":"Gamba","given":"Marco"}],"editor":[{"family":"Fitzjohn","given":"Richard"}],"accessed":{"date-parts":[["2023",11,11]]},"issued":{"date-parts":[["2016",11]]}}}],"schema":"https://github.com/citation-style-language/schema/raw/master/csl-citation.json"} </w:instrText>
+        <w:instrText xml:space="preserve"> ADDIN ZOTERO_ITEM CSL_CITATION {"citationID":"cTaak2j6","properties":{"formattedCitation":"(Friard &amp; Gamba, 2016)","plainCitation":"(Friard &amp; Gamba, 2016)","noteIndex":0},"citationItems":[{"id":4019,"uris":["http://zotero.org/groups/5253045/items/SBS5FUJF"],"itemData":{"id":4019,"type":"article-journal","abstract":"Summary\n            \n              \n                \n                  Quantitative aspects of the study of animal and human behaviour are increasingly relevant to test hypotheses and find empirical support for them. At the same time, photo and video cameras can store a large number of video recordings and are often used to monitor the subjects remotely. Researchers frequently face the need to code considerable quantities of video recordings with relatively flexible software, often constrained by species‐specific options or exact settings.\n                \n                \n                  \n                    BORIS\n                    is a free, open‐source and multiplatform standalone program that allows a user‐specific coding environment to be set for a computer‐based review of previously recorded videos or live observations. Being open to user‐specific settings, the program allows a project‐based ethogram to be defined that can then be shared with collaborators, or can be imported or modified.\n                  \n                \n                \n                  \n                    Projects created in\n                    BORIS\n                    can include a list of observations, and each observation may include one or two videos (e.g. simultaneous screening of visual stimuli and the subject being tested; recordings from different sides of an aquarium). Once the user has set an ethogram, including state or point events or both, coding can be performed using previously assigned keys on the computer keyboard.\n                    BORIS\n                    allows definition of an unlimited number of events (states/point events) and subjects.\n                  \n                \n                \n                  \n                    Once the coding process is completed, the program can extract a time‐budget or single or grouped observations automatically and present an at‐a‐glance summary of the main behavioural features. The observation data and time‐budget analysis can be exported in many common formats (\n                    TSV\n                    ,\n                    CSV\n                    ,\n                    ODF\n                    ,\n                    XLS\n                    ,\n                    SQL\n                    and\n                    JSON\n                    ). The observed events can be plotted and exported in various graphic formats (\n                    SVG\n                    ,\n                    PNG\n                    ,\n                    JPG\n                    ,\n                    TIFF\n                    ,\n                    EPS\n                    and\n                    PDF\n                    ).","container-title":"Methods in Ecology and Evolution","DOI":"10.1111/2041-210X.12584","ISSN":"2041-210X, 2041-210X","issue":"11","journalAbbreviation":"Methods Ecol Evol","language":"en","page":"1325-1330","source":"DOI.org (Crossref)","title":"BORIS: a free, versatile open‐source event‐logging software for video/audio coding and live observations","title-short":"&lt;span style=\"font-variant","volume":"7","author":[{"family":"Friard","given":"Olivier"},{"family":"Gamba","given":"Marco"}],"editor":[{"family":"Fitzjohn","given":"Richard"}],"issued":{"date-parts":[["2016",11]]}}}],"schema":"https://github.com/citation-style-language/schema/raw/master/csl-citation.json"} </w:instrText>
       </w:r>
       <w:r>
         <w:fldChar w:fldCharType="separate"/>
@@ -2886,7 +2992,7 @@
         <w:fldChar w:fldCharType="begin"/>
       </w:r>
       <w:r>
-        <w:instrText xml:space="preserve"> ADDIN ZOTERO_ITEM CSL_CITATION {"citationID":"6VxDOcU3","properties":{"formattedCitation":"(Catchpole, 1987; Nowicki &amp; Searcy, 2004)","plainCitation":"(Catchpole, 1987; Nowicki &amp; Searcy, 2004)","noteIndex":0},"citationItems":[{"id":5492,"uris":["http://zotero.org/users/4834474/items/F8ZEKKMK"],"itemData":{"id":5492,"type":"article-journal","abstract":"Male songbirds produce extremely elaborate songs, which are the acoustic equivalent of the peacock's tail. Darwin suggested that they were the result of sexual selection by female choice, but had no evidence to support his theory. New techniques now permit us to test his theory under controlled laboratory conditions. When linked to studies of reproductive success in the field, the results suggest that Darwin was right.","container-title":"Trends in Ecology &amp; Evolution","DOI":"10.1016/0169-5347(87)90165-0","ISSN":"0169-5347","issue":"4","journalAbbreviation":"Trends in Ecology &amp; Evolution","language":"en","page":"94-97","source":"ScienceDirect","title":"Bird song, sexual selection and female choice","URL":"https://www.sciencedirect.com/science/article/pii/0169534787901650","volume":"2","author":[{"family":"Catchpole","given":"Clive K."}],"accessed":{"date-parts":[["2023",4,9]]},"issued":{"date-parts":[["1987",4,1]]}},"label":"page"},{"id":5546,"uris":["http://zotero.org/users/4834474/items/5TR6XQ9N"],"itemData":{"id":5546,"type":"article-journal","abstract":"Abstract: Analyzing the function of song and its evolution as a communication signal provides an essential backdrop for understanding the physiological and neural mechanisms responsible for song learning, perception, and production. The reverse also is true—understanding the mechanisms underlying song learning provides insight into how song has evolved as a communication signal. Song has two primary functions: to repel other males from a defended space and to attract females and stimulate their courtship. The developmental stress hypothesis we present here builds on studies of the development of the song system to suggest how learned features of song, including complexity and local dialect structure, can serve as indicators of male quality useful to females in mate choice. The link between song and male quality depends on the fact that brain structures underlying song learning largely develop during the first few months post-hatching and that during this same period, songbirds are likely to be subject to nutritional and other developmental stresses. Individuals faring well in the face of stress are able to invest more resources to brain development and are expected to be correspondingly better at song learning. Learned features of song thus become reliable indicators of male quality, with reliability maintained by the developmental costs of song. Data from both field and laboratory studies are now beginning to provide broad support for the developmental stress hypothesis, illustrating the utility of connecting mechanistic and evolutionary analyses of song learning.","container-title":"Annals of the New York Academy of Sciences","DOI":"10.1196/annals.1298.012","ISSN":"1749-6632","issue":"1","language":"en","note":"_eprint: https://onlinelibrary.wiley.com/doi/pdf/10.1196/annals.1298.012","page":"704-723","source":"Wiley Online Library","title":"Song Function and the Evolution of Female Preferences: Why Birds Sing, Why Brains Matter","title-short":"Song Function and the Evolution of Female Preferences","URL":"https://onlinelibrary.wiley.com/doi/abs/10.1196/annals.1298.012","volume":"1016","author":[{"family":"Nowicki","given":"Stephen"},{"family":"Searcy","given":"William A."}],"accessed":{"date-parts":[["2023",4,9]]},"issued":{"date-parts":[["2004"]]}},"label":"page"}],"schema":"https://github.com/citation-style-language/schema/raw/master/csl-citation.json"} </w:instrText>
+        <w:instrText xml:space="preserve"> ADDIN ZOTERO_ITEM CSL_CITATION {"citationID":"6VxDOcU3","properties":{"formattedCitation":"(Catchpole, 1987; Nowicki &amp; Searcy, 2004)","plainCitation":"(Catchpole, 1987; Nowicki &amp; Searcy, 2004)","noteIndex":0},"citationItems":[{"id":3090,"uris":["http://zotero.org/users/4834474/items/F8ZEKKMK"],"itemData":{"id":3090,"type":"article-journal","abstract":"Male songbirds produce extremely elaborate songs, which are the acoustic equivalent of the peacock's tail. Darwin suggested that they were the result of sexual selection by female choice, but had no evidence to support his theory. New techniques now permit us to test his theory under controlled laboratory conditions. When linked to studies of reproductive success in the field, the results suggest that Darwin was right.","container-title":"Trends in Ecology &amp; Evolution","DOI":"10.1016/0169-5347(87)90165-0","ISSN":"0169-5347","issue":"4","journalAbbreviation":"Trends in Ecology &amp; Evolution","language":"en","page":"94-97","source":"ScienceDirect","title":"Bird song, sexual selection and female choice","volume":"2","author":[{"family":"Catchpole","given":"Clive K."}],"issued":{"date-parts":[["1987",4,1]]}},"label":"page"},{"id":3105,"uris":["http://zotero.org/users/4834474/items/5TR6XQ9N"],"itemData":{"id":3105,"type":"article-journal","abstract":"Abstract: Analyzing the function of song and its evolution as a communication signal provides an essential backdrop for understanding the physiological and neural mechanisms responsible for song learning, perception, and production. The reverse also is true—understanding the mechanisms underlying song learning provides insight into how song has evolved as a communication signal. Song has two primary functions: to repel other males from a defended space and to attract females and stimulate their courtship. The developmental stress hypothesis we present here builds on studies of the development of the song system to suggest how learned features of song, including complexity and local dialect structure, can serve as indicators of male quality useful to females in mate choice. The link between song and male quality depends on the fact that brain structures underlying song learning largely develop during the first few months post-hatching and that during this same period, songbirds are likely to be subject to nutritional and other developmental stresses. Individuals faring well in the face of stress are able to invest more resources to brain development and are expected to be correspondingly better at song learning. Learned features of song thus become reliable indicators of male quality, with reliability maintained by the developmental costs of song. Data from both field and laboratory studies are now beginning to provide broad support for the developmental stress hypothesis, illustrating the utility of connecting mechanistic and evolutionary analyses of song learning.","container-title":"Annals of the New York Academy of Sciences","DOI":"10.1196/annals.1298.012","ISSN":"1749-6632","issue":"1","language":"en","note":"_eprint: https://onlinelibrary.wiley.com/doi/pdf/10.1196/annals.1298.012","page":"704-723","source":"Wiley Online Library","title":"Song Function and the Evolution of Female Preferences: Why Birds Sing, Why Brains Matter","title-short":"Song Function and the Evolution of Female Preferences","volume":"1016","author":[{"family":"Nowicki","given":"Stephen"},{"family":"Searcy","given":"William A."}],"issued":{"date-parts":[["2004"]]}},"label":"page"}],"schema":"https://github.com/citation-style-language/schema/raw/master/csl-citation.json"} </w:instrText>
       </w:r>
       <w:r>
         <w:fldChar w:fldCharType="separate"/>
@@ -2925,7 +3031,7 @@
         <w:fldChar w:fldCharType="begin"/>
       </w:r>
       <w:r>
-        <w:instrText xml:space="preserve"> ADDIN ZOTERO_ITEM CSL_CITATION {"citationID":"x1tPqSPV","properties":{"formattedCitation":"(Shannon, 1948)","plainCitation":"(Shannon, 1948)","noteIndex":0},"citationItems":[{"id":6430,"uris":["http://zotero.org/groups/5253045/items/6JHBUQXJ"],"itemData":{"id":6430,"type":"article-journal","container-title":"The Bell system technical journal","issue":"3","note":"publisher: Nokia Bell Labs","page":"379–423","source":"Google Scholar","title":"A mathematical theory of communication","volume":"27","author":[{"family":"Shannon","given":"Claude E."}],"issued":{"date-parts":[["1948"]]}}}],"schema":"https://github.com/citation-style-language/schema/raw/master/csl-citation.json"} </w:instrText>
+        <w:instrText xml:space="preserve"> ADDIN ZOTERO_ITEM CSL_CITATION {"citationID":"x1tPqSPV","properties":{"formattedCitation":"(Shannon, 1948)","plainCitation":"(Shannon, 1948)","noteIndex":0},"citationItems":[{"id":"LGYnz72F/vmrUwOs1","uris":["http://zotero.org/groups/5253045/items/6JHBUQXJ"],"itemData":{"id":6430,"type":"article-journal","container-title":"The Bell system technical journal","issue":"3","note":"publisher: Nokia Bell Labs","page":"379–423","source":"Google Scholar","title":"A mathematical theory of communication","volume":"27","author":[{"family":"Shannon","given":"Claude E."}],"issued":{"date-parts":[["1948"]]}}}],"schema":"https://github.com/citation-style-language/schema/raw/master/csl-citation.json"} </w:instrText>
       </w:r>
       <w:r>
         <w:fldChar w:fldCharType="separate"/>
@@ -2949,7 +3055,7 @@
         <w:fldChar w:fldCharType="begin"/>
       </w:r>
       <w:r>
-        <w:instrText xml:space="preserve"> ADDIN ZOTERO_ITEM CSL_CITATION {"citationID":"Ip7LiNyd","properties":{"formattedCitation":"(e.g., Da silva et al., 2000; Freeberg &amp; Lucas, 2012; McCowan et al., 2002; Palmero et al., 2014; Vanderbilt et al., 2015)","plainCitation":"(e.g., Da silva et al., 2000; Freeberg &amp; Lucas, 2012; McCowan et al., 2002; Palmero et al., 2014; Vanderbilt et al., 2015)","noteIndex":0},"citationItems":[{"id":6432,"uris":["http://zotero.org/groups/5253045/items/5GQF6P23"],"itemData":{"id":6432,"type":"article-journal","abstract":"We applied the information theory concepts to notes repertoire characteristics combined with temporal parameters of the Rufous-bellied thrush Turdus rufiventris song, using this particular case to test a new method of analysing quantitatively complex animal communication systems. Like most Turdus thrushes, Rufous-bellied thrushes are remarkable for their long, varied and melodious songs. For the analysis of the species repertoire, we used recordings of 44 individuals from 24 localities covering its full geographical range. We measured the repertoire size, note duration and rhythm (frequency of note utterance), and combined these parameters with the Shannon entropy values calculated for each individual. Although individuals maintain species-specific recognition capacity, we find a large variation between their song parameters and show that the information theory can be useful to analyse large and varied animal vocal repertoires. We are introducing two new parameters, temporal average entropy (Et) and utterance frequency average entropy (Ef), for measuring such communication systems.","container-title":"Journal of Theoretical Biology","DOI":"10.1006/jtbi.2000.2155","ISSN":"0022-5193","issue":"1","journalAbbreviation":"Journal of Theoretical Biology","language":"en","page":"57-64","source":"ScienceDirect","title":"Using Shannon Entropy on Measuring the Individual Variability in the Rufous-bellied Thrush Turdus rufiventris Vocal Communication","URL":"https://www.sciencedirect.com/science/article/pii/S0022519300921556","volume":"207","author":[{"family":"Da silva","given":"MARIA LUISA"},{"family":"Piqueira","given":"JOSÉ ROBERTO C."},{"family":"Vielliard","given":"JACQUES M. E."}],"accessed":{"date-parts":[["2023",4,9]]},"issued":{"date-parts":[["2000",11,7]]}},"label":"page","prefix":"e.g., "},{"id":6434,"uris":["http://zotero.org/groups/5253045/items/5VVBI53Z"],"itemData":{"id":6434,"type":"article-journal","container-title":"Journal of Comparative Psychology","issue":"1","note":"publisher: American Psychological Association","page":"68","source":"Google Scholar","title":"Information theoretical approaches to chick-a-dee calls of Carolina chickadees (Poecile carolinensis).","volume":"126","author":[{"family":"Freeberg","given":"Todd M."},{"family":"Lucas","given":"Jeffrey R."}],"issued":{"date-parts":[["2012"]]}},"label":"page"},{"id":6436,"uris":["http://zotero.org/groups/5253045/items/4C257MSD"],"itemData":{"id":6436,"type":"article-journal","container-title":"Journal of comparative psychology","issue":"2","note":"publisher: American Psychological Association","page":"166","source":"Google Scholar","title":"Using information theory to assess the diversity, complexity, and development of communicative repertoires.","volume":"116","author":[{"family":"McCowan","given":"Brenda"},{"family":"Doyle","given":"Laurance R."},{"family":"Hanser","given":"Sean F."}],"issued":{"date-parts":[["2002"]]}},"label":"page"},{"id":6438,"uris":["http://zotero.org/groups/5253045/items/IN68YZBT"],"itemData":{"id":6438,"type":"article-journal","container-title":"Animal Behaviour","note":"publisher: Elsevier","page":"153–163","source":"Google Scholar","title":"Information theory reveals that individual birds do not alter song complexity when varying song length","volume":"87","author":[{"family":"Palmero","given":"Ana María"},{"family":"Espelosín","given":"Jesús"},{"family":"Laiolo","given":"Paola"},{"family":"Illera","given":"Juan Carlos"}],"issued":{"date-parts":[["2014"]]}},"label":"page"},{"id":6416,"uris":["http://zotero.org/groups/5253045/items/NISNHYUJ"],"itemData":{"id":6416,"type":"article-journal","abstract":"Complex displays play an important role in female mate choice and male–male interactions for many species. Displays used in both inter- and intrasexual interactions offer an opportunity to examine how the ordering and structure of complex displays may vary with context. To understand how social context can influence the performance of complex displays, we investigated the predictability of display elements across displays in the presence and absence of females. The lance-tailed manakin, Chiroxiphia lanceolata, is a small lekking bird that performs complex, acrobatic displays. Pairs of alpha and beta males cooperatively display for females, but they also perform very similar displays in the absence of females. We quantified the performance of individual alpha and beta males within the dual-male display and the joint performance of the two males using Shannon's information entropy, and compared these values to understand how male display predictability varies with social context. Differences were assessed using generalized linear mixed models to account for repeated measures of male pairs. Predictability of individual performance within the dual-male interaction did not differ with female presence; however, entropy metrics describing the interaction of the alpha and beta male indicated that displays for females were more predictable and coordinated. This study provides a quantitative assessment of display element performance across different social contexts of female presence and absence, and suggests that the dual-male phenotype may be an important factor in female mate choice for cooperatively displaying species.","container-title":"Animal Behaviour","DOI":"10.1016/j.anbehav.2015.06.023","ISSN":"0003-3472","journalAbbreviation":"Animal Behaviour","language":"en","page":"213-219","source":"ScienceDirect","title":"Variation in the performance of cross-contextual displays suggests selection on dual-male phenotypes in a lekking bird","URL":"https://www.sciencedirect.com/science/article/pii/S0003347215002407","volume":"107","author":[{"family":"Vanderbilt","given":"Carla C."},{"family":"Kelley","given":"J. Patrick"},{"family":"DuVal","given":"Emily H."}],"accessed":{"date-parts":[["2023",4,9]]},"issued":{"date-parts":[["2015",9,1]]}},"label":"page"}],"schema":"https://github.com/citation-style-language/schema/raw/master/csl-citation.json"} </w:instrText>
+        <w:instrText xml:space="preserve"> ADDIN ZOTERO_ITEM CSL_CITATION {"citationID":"Ip7LiNyd","properties":{"formattedCitation":"(e.g., Da silva et al., 2000; Freeberg &amp; Lucas, 2012; McCowan et al., 2002; Palmero et al., 2014; Vanderbilt et al., 2015)","plainCitation":"(e.g., Da silva et al., 2000; Freeberg &amp; Lucas, 2012; McCowan et al., 2002; Palmero et al., 2014; Vanderbilt et al., 2015)","noteIndex":0},"citationItems":[{"id":"LGYnz72F/FOptPLs8","uris":["http://zotero.org/groups/5253045/items/5GQF6P23"],"itemData":{"id":6432,"type":"article-journal","abstract":"We applied the information theory concepts to notes repertoire characteristics combined with temporal parameters of the Rufous-bellied thrush Turdus rufiventris song, using this particular case to test a new method of analysing quantitatively complex animal communication systems. Like most Turdus thrushes, Rufous-bellied thrushes are remarkable for their long, varied and melodious songs. For the analysis of the species repertoire, we used recordings of 44 individuals from 24 localities covering its full geographical range. We measured the repertoire size, note duration and rhythm (frequency of note utterance), and combined these parameters with the Shannon entropy values calculated for each individual. Although individuals maintain species-specific recognition capacity, we find a large variation between their song parameters and show that the information theory can be useful to analyse large and varied animal vocal repertoires. We are introducing two new parameters, temporal average entropy (Et) and utterance frequency average entropy (Ef), for measuring such communication systems.","container-title":"Journal of Theoretical Biology","DOI":"10.1006/jtbi.2000.2155","ISSN":"0022-5193","issue":"1","journalAbbreviation":"Journal of Theoretical Biology","language":"en","page":"57-64","source":"ScienceDirect","title":"Using Shannon Entropy on Measuring the Individual Variability in the Rufous-bellied Thrush Turdus rufiventris Vocal Communication","URL":"https://www.sciencedirect.com/science/article/pii/S0022519300921556","volume":"207","author":[{"family":"Da silva","given":"MARIA LUISA"},{"family":"Piqueira","given":"JOSÉ ROBERTO C."},{"family":"Vielliard","given":"JACQUES M. E."}],"accessed":{"date-parts":[["2023",4,9]]},"issued":{"date-parts":[["2000",11,7]]}},"label":"page","prefix":"e.g., "},{"id":"LGYnz72F/H8INSVHh","uris":["http://zotero.org/groups/5253045/items/5VVBI53Z"],"itemData":{"id":6434,"type":"article-journal","container-title":"Journal of Comparative Psychology","issue":"1","note":"publisher: American Psychological Association","page":"68","source":"Google Scholar","title":"Information theoretical approaches to chick-a-dee calls of Carolina chickadees (Poecile carolinensis).","volume":"126","author":[{"family":"Freeberg","given":"Todd M."},{"family":"Lucas","given":"Jeffrey R."}],"issued":{"date-parts":[["2012"]]}},"label":"page"},{"id":"LGYnz72F/bSZyULK1","uris":["http://zotero.org/groups/5253045/items/4C257MSD"],"itemData":{"id":6436,"type":"article-journal","container-title":"Journal of comparative psychology","issue":"2","note":"publisher: American Psychological Association","page":"166","source":"Google Scholar","title":"Using information theory to assess the diversity, complexity, and development of communicative repertoires.","volume":"116","author":[{"family":"McCowan","given":"Brenda"},{"family":"Doyle","given":"Laurance R."},{"family":"Hanser","given":"Sean F."}],"issued":{"date-parts":[["2002"]]}},"label":"page"},{"id":"LGYnz72F/7FcwR1Xz","uris":["http://zotero.org/groups/5253045/items/IN68YZBT"],"itemData":{"id":6438,"type":"article-journal","container-title":"Animal Behaviour","note":"publisher: Elsevier","page":"153–163","source":"Google Scholar","title":"Information theory reveals that individual birds do not alter song complexity when varying song length","volume":"87","author":[{"family":"Palmero","given":"Ana María"},{"family":"Espelosín","given":"Jesús"},{"family":"Laiolo","given":"Paola"},{"family":"Illera","given":"Juan Carlos"}],"issued":{"date-parts":[["2014"]]}},"label":"page"},{"id":4018,"uris":["http://zotero.org/groups/5253045/items/NISNHYUJ"],"itemData":{"id":4018,"type":"article-journal","abstract":"Complex displays play an important role in female mate choice and male–male interactions for many species. Displays used in both inter- and intrasexual interactions offer an opportunity to examine how the ordering and structure of complex displays may vary with context. To understand how social context can influence the performance of complex displays, we investigated the predictability of display elements across displays in the presence and absence of females. The lance-tailed manakin, Chiroxiphia lanceolata, is a small lekking bird that performs complex, acrobatic displays. Pairs of alpha and beta males cooperatively display for females, but they also perform very similar displays in the absence of females. We quantified the performance of individual alpha and beta males within the dual-male display and the joint performance of the two males using Shannon's information entropy, and compared these values to understand how male display predictability varies with social context. Differences were assessed using generalized linear mixed models to account for repeated measures of male pairs. Predictability of individual performance within the dual-male interaction did not differ with female presence; however, entropy metrics describing the interaction of the alpha and beta male indicated that displays for females were more predictable and coordinated. This study provides a quantitative assessment of display element performance across different social contexts of female presence and absence, and suggests that the dual-male phenotype may be an important factor in female mate choice for cooperatively displaying species.","container-title":"Animal Behaviour","DOI":"10.1016/j.anbehav.2015.06.023","ISSN":"0003-3472","journalAbbreviation":"Animal Behaviour","language":"en","page":"213-219","source":"ScienceDirect","title":"Variation in the performance of cross-contextual displays suggests selection on dual-male phenotypes in a lekking bird","volume":"107","author":[{"family":"Vanderbilt","given":"Carla C."},{"family":"Kelley","given":"J. Patrick"},{"family":"DuVal","given":"Emily H."}],"issued":{"date-parts":[["2015",9,1]]}},"label":"page"}],"schema":"https://github.com/citation-style-language/schema/raw/master/csl-citation.json"} </w:instrText>
       </w:r>
       <w:r>
         <w:fldChar w:fldCharType="separate"/>
@@ -3006,7 +3112,7 @@
         <w:fldChar w:fldCharType="begin"/>
       </w:r>
       <w:r>
-        <w:instrText xml:space="preserve"> ADDIN ZOTERO_ITEM CSL_CITATION {"citationID":"QzkuBonz","properties":{"formattedCitation":"(Huffman, 1952; Ziv &amp; Lempel, 1977)","plainCitation":"(Huffman, 1952; Ziv &amp; Lempel, 1977)","noteIndex":0},"citationItems":[{"id":6439,"uris":["http://zotero.org/groups/5253045/items/X6A5U38K"],"itemData":{"id":6439,"type":"article-journal","abstract":"An optimum method of coding an ensemble of messages consisting of a finite number of members is developed. A minimum-redundancy code is one constructed in such a way that the average number of coding digits per message is minimized.","container-title":"Proceedings of the IRE","DOI":"10.1109/JRPROC.1952.273898","ISSN":"2162-6634","issue":"9","note":"event-title: Proceedings of the IRE","page":"1098-1101","source":"IEEE Xplore","title":"A Method for the Construction of Minimum-Redundancy Codes","volume":"40","author":[{"family":"Huffman","given":"David A."}],"issued":{"date-parts":[["1952",9]]}},"label":"page"},{"id":6440,"uris":["http://zotero.org/groups/5253045/items/HQT5GGD5"],"itemData":{"id":6440,"type":"article-journal","abstract":"A universal algorithm for sequential data compression is presented. Its performance is investigated with respect to a nonprobabilistic model of constrained sources. The compression ratio achieved by the proposed universal code uniformly approaches the lower bounds on the compression ratios attainable by block-to-variable codes and variable-to-block codes designed to match a completely specified source.","container-title":"IEEE Transactions on Information Theory","DOI":"10.1109/TIT.1977.1055714","ISSN":"1557-9654","issue":"3","note":"event-title: IEEE Transactions on Information Theory","page":"337-343","source":"IEEE Xplore","title":"A universal algorithm for sequential data compression","volume":"23","author":[{"family":"Ziv","given":"J."},{"family":"Lempel","given":"A."}],"issued":{"date-parts":[["1977",5]]}},"label":"page"}],"schema":"https://github.com/citation-style-language/schema/raw/master/csl-citation.json"} </w:instrText>
+        <w:instrText xml:space="preserve"> ADDIN ZOTERO_ITEM CSL_CITATION {"citationID":"QzkuBonz","properties":{"formattedCitation":"(Huffman, 1952; Ziv &amp; Lempel, 1977)","plainCitation":"(Huffman, 1952; Ziv &amp; Lempel, 1977)","noteIndex":0},"citationItems":[{"id":"LGYnz72F/bwFiHZ9o","uris":["http://zotero.org/groups/5253045/items/X6A5U38K"],"itemData":{"id":6439,"type":"article-journal","abstract":"An optimum method of coding an ensemble of messages consisting of a finite number of members is developed. A minimum-redundancy code is one constructed in such a way that the average number of coding digits per message is minimized.","container-title":"Proceedings of the IRE","DOI":"10.1109/JRPROC.1952.273898","ISSN":"2162-6634","issue":"9","note":"event-title: Proceedings of the IRE","page":"1098-1101","source":"IEEE Xplore","title":"A Method for the Construction of Minimum-Redundancy Codes","volume":"40","author":[{"family":"Huffman","given":"David A."}],"issued":{"date-parts":[["1952",9]]}},"label":"page"},{"id":"LGYnz72F/ngtH3gg7","uris":["http://zotero.org/groups/5253045/items/HQT5GGD5"],"itemData":{"id":6440,"type":"article-journal","abstract":"A universal algorithm for sequential data compression is presented. Its performance is investigated with respect to a nonprobabilistic model of constrained sources. The compression ratio achieved by the proposed universal code uniformly approaches the lower bounds on the compression ratios attainable by block-to-variable codes and variable-to-block codes designed to match a completely specified source.","container-title":"IEEE Transactions on Information Theory","DOI":"10.1109/TIT.1977.1055714","ISSN":"1557-9654","issue":"3","note":"event-title: IEEE Transactions on Information Theory","page":"337-343","source":"IEEE Xplore","title":"A universal algorithm for sequential data compression","volume":"23","author":[{"family":"Ziv","given":"J."},{"family":"Lempel","given":"A."}],"issued":{"date-parts":[["1977",5]]}},"label":"page"}],"schema":"https://github.com/citation-style-language/schema/raw/master/csl-citation.json"} </w:instrText>
       </w:r>
       <w:r>
         <w:fldChar w:fldCharType="separate"/>
@@ -3036,7 +3142,7 @@
         <w:fldChar w:fldCharType="begin"/>
       </w:r>
       <w:r>
-        <w:instrText xml:space="preserve"> ADDIN ZOTERO_ITEM CSL_CITATION {"citationID":"PXOnA0iE","properties":{"formattedCitation":"(Shannon, 1948)","plainCitation":"(Shannon, 1948)","noteIndex":0},"citationItems":[{"id":6430,"uris":["http://zotero.org/groups/5253045/items/6JHBUQXJ"],"itemData":{"id":6430,"type":"article-journal","container-title":"The Bell system technical journal","issue":"3","note":"publisher: Nokia Bell Labs","page":"379–423","source":"Google Scholar","title":"A mathematical theory of communication","volume":"27","author":[{"family":"Shannon","given":"Claude E."}],"issued":{"date-parts":[["1948"]]}}}],"schema":"https://github.com/citation-style-language/schema/raw/master/csl-citation.json"} </w:instrText>
+        <w:instrText xml:space="preserve"> ADDIN ZOTERO_ITEM CSL_CITATION {"citationID":"PXOnA0iE","properties":{"formattedCitation":"(Shannon, 1948)","plainCitation":"(Shannon, 1948)","noteIndex":0},"citationItems":[{"id":"LGYnz72F/vmrUwOs1","uris":["http://zotero.org/groups/5253045/items/6JHBUQXJ"],"itemData":{"id":6430,"type":"article-journal","container-title":"The Bell system technical journal","issue":"3","note":"publisher: Nokia Bell Labs","page":"379–423","source":"Google Scholar","title":"A mathematical theory of communication","volume":"27","author":[{"family":"Shannon","given":"Claude E."}],"issued":{"date-parts":[["1948"]]}}}],"schema":"https://github.com/citation-style-language/schema/raw/master/csl-citation.json"} </w:instrText>
       </w:r>
       <w:r>
         <w:fldChar w:fldCharType="separate"/>
@@ -3078,7 +3184,10 @@
         <w:t xml:space="preserve"> behavioral element was a </w:t>
       </w:r>
       <w:r>
-        <w:t>unique character (</w:t>
+        <w:t>distinct</w:t>
+      </w:r>
+      <w:r>
+        <w:t xml:space="preserve"> character (</w:t>
       </w:r>
       <w:r>
         <w:rPr>
@@ -3140,7 +3249,7 @@
         <w:fldChar w:fldCharType="begin"/>
       </w:r>
       <w:r>
-        <w:instrText xml:space="preserve"> ADDIN ZOTERO_ITEM CSL_CITATION {"citationID":"0Krhj1A1","properties":{"formattedCitation":"(Gauvrit et al., 2016)","plainCitation":"(Gauvrit et al., 2016)","noteIndex":0},"citationItems":[{"id":6419,"uris":["http://zotero.org/groups/5253045/items/PQJ6TBD6"],"itemData":{"id":6419,"type":"article-journal","abstract":"Kolmogorov-Chaitin complexity has long been believed to be impossible to approximate when it comes to short sequences (e.g. of length 5-50). However, with the newly developed coding theorem method the complexity of strings of length 2-11 can now be numerically estimated. We present the theoretical basis of algorithmic complexity for short strings (ACSS) and describe an R-package providing functions based on ACSS that will cover psychologists’ needs and improve upon previous methods in three ways: (1) ACSS is now available not only for binary strings, but for strings based on up to 9 different symbols, (2) ACSS no longer requires time-consuming computing, and (3) a new approach based on ACSS gives access to an estimation of the complexity of strings of any length. Finally, three illustrative examples show how these tools can be applied to psychology.","container-title":"Behavior Research Methods","DOI":"10.3758/s13428-015-0574-3","ISSN":"1554-3528","issue":"1","journalAbbreviation":"Behav Res","language":"en","page":"314-329","source":"Springer Link","title":"Algorithmic complexity for psychology: a user-friendly implementation of the coding theorem method","title-short":"Algorithmic complexity for psychology","URL":"https://doi.org/10.3758/s13428-015-0574-3","volume":"48","author":[{"family":"Gauvrit","given":"Nicolas"},{"family":"Singmann","given":"Henrik"},{"family":"Soler-Toscano","given":"Fernando"},{"family":"Zenil","given":"Hector"}],"accessed":{"date-parts":[["2023",4,8]]},"issued":{"date-parts":[["2016",3,1]]}}}],"schema":"https://github.com/citation-style-language/schema/raw/master/csl-citation.json"} </w:instrText>
+        <w:instrText xml:space="preserve"> ADDIN ZOTERO_ITEM CSL_CITATION {"citationID":"0Krhj1A1","properties":{"formattedCitation":"(Gauvrit et al., 2016)","plainCitation":"(Gauvrit et al., 2016)","noteIndex":0},"citationItems":[{"id":4016,"uris":["http://zotero.org/groups/5253045/items/PQJ6TBD6"],"itemData":{"id":4016,"type":"article-journal","abstract":"Kolmogorov-Chaitin complexity has long been believed to be impossible to approximate when it comes to short sequences (e.g. of length 5-50). However, with the newly developed coding theorem method the complexity of strings of length 2-11 can now be numerically estimated. We present the theoretical basis of algorithmic complexity for short strings (ACSS) and describe an R-package providing functions based on ACSS that will cover psychologists’ needs and improve upon previous methods in three ways: (1) ACSS is now available not only for binary strings, but for strings based on up to 9 different symbols, (2) ACSS no longer requires time-consuming computing, and (3) a new approach based on ACSS gives access to an estimation of the complexity of strings of any length. Finally, three illustrative examples show how these tools can be applied to psychology.","container-title":"Behavior Research Methods","DOI":"10.3758/s13428-015-0574-3","ISSN":"1554-3528","issue":"1","journalAbbreviation":"Behav Res","language":"en","page":"314-329","source":"Springer Link","title":"Algorithmic complexity for psychology: a user-friendly implementation of the coding theorem method","title-short":"Algorithmic complexity for psychology","volume":"48","author":[{"family":"Gauvrit","given":"Nicolas"},{"family":"Singmann","given":"Henrik"},{"family":"Soler-Toscano","given":"Fernando"},{"family":"Zenil","given":"Hector"}],"issued":{"date-parts":[["2016",3,1]]}}}],"schema":"https://github.com/citation-style-language/schema/raw/master/csl-citation.json"} </w:instrText>
       </w:r>
       <w:r>
         <w:fldChar w:fldCharType="separate"/>
@@ -3161,17 +3270,13 @@
         <w:t>entropy v</w:t>
       </w:r>
       <w:r>
-        <w:t xml:space="preserve">alues depend on the empirical frequency of each element in each individual display. We thus scaled each value by the maximum possible entropy for a display—given as </w:t>
-      </w:r>
-      <w:r>
-        <w:lastRenderedPageBreak/>
-        <w:t xml:space="preserve">log2(number of distinct elements)—for a final metric between 0 and 1 </w:t>
+        <w:t xml:space="preserve">alues depend on the empirical frequency of each element in each individual display. We thus scaled each value by the maximum possible entropy for a display—given as log2(number of distinct elements)—for a final metric between 0 and 1 </w:t>
       </w:r>
       <w:r>
         <w:fldChar w:fldCharType="begin"/>
       </w:r>
       <w:r>
-        <w:instrText xml:space="preserve"> ADDIN ZOTERO_ITEM CSL_CITATION {"citationID":"iUKdWGdM","properties":{"formattedCitation":"(Vanderbilt et al., 2015)","plainCitation":"(Vanderbilt et al., 2015)","noteIndex":0},"citationItems":[{"id":6416,"uris":["http://zotero.org/groups/5253045/items/NISNHYUJ"],"itemData":{"id":6416,"type":"article-journal","abstract":"Complex displays play an important role in female mate choice and male–male interactions for many species. Displays used in both inter- and intrasexual interactions offer an opportunity to examine how the ordering and structure of complex displays may vary with context. To understand how social context can influence the performance of complex displays, we investigated the predictability of display elements across displays in the presence and absence of females. The lance-tailed manakin, Chiroxiphia lanceolata, is a small lekking bird that performs complex, acrobatic displays. Pairs of alpha and beta males cooperatively display for females, but they also perform very similar displays in the absence of females. We quantified the performance of individual alpha and beta males within the dual-male display and the joint performance of the two males using Shannon's information entropy, and compared these values to understand how male display predictability varies with social context. Differences were assessed using generalized linear mixed models to account for repeated measures of male pairs. Predictability of individual performance within the dual-male interaction did not differ with female presence; however, entropy metrics describing the interaction of the alpha and beta male indicated that displays for females were more predictable and coordinated. This study provides a quantitative assessment of display element performance across different social contexts of female presence and absence, and suggests that the dual-male phenotype may be an important factor in female mate choice for cooperatively displaying species.","container-title":"Animal Behaviour","DOI":"10.1016/j.anbehav.2015.06.023","ISSN":"0003-3472","journalAbbreviation":"Animal Behaviour","language":"en","page":"213-219","source":"ScienceDirect","title":"Variation in the performance of cross-contextual displays suggests selection on dual-male phenotypes in a lekking bird","URL":"https://www.sciencedirect.com/science/article/pii/S0003347215002407","volume":"107","author":[{"family":"Vanderbilt","given":"Carla C."},{"family":"Kelley","given":"J. Patrick"},{"family":"DuVal","given":"Emily H."}],"accessed":{"date-parts":[["2023",4,9]]},"issued":{"date-parts":[["2015",9,1]]}}}],"schema":"https://github.com/citation-style-language/schema/raw/master/csl-citation.json"} </w:instrText>
+        <w:instrText xml:space="preserve"> ADDIN ZOTERO_ITEM CSL_CITATION {"citationID":"iUKdWGdM","properties":{"formattedCitation":"(Vanderbilt et al., 2015)","plainCitation":"(Vanderbilt et al., 2015)","noteIndex":0},"citationItems":[{"id":4018,"uris":["http://zotero.org/groups/5253045/items/NISNHYUJ"],"itemData":{"id":4018,"type":"article-journal","abstract":"Complex displays play an important role in female mate choice and male–male interactions for many species. Displays used in both inter- and intrasexual interactions offer an opportunity to examine how the ordering and structure of complex displays may vary with context. To understand how social context can influence the performance of complex displays, we investigated the predictability of display elements across displays in the presence and absence of females. The lance-tailed manakin, Chiroxiphia lanceolata, is a small lekking bird that performs complex, acrobatic displays. Pairs of alpha and beta males cooperatively display for females, but they also perform very similar displays in the absence of females. We quantified the performance of individual alpha and beta males within the dual-male display and the joint performance of the two males using Shannon's information entropy, and compared these values to understand how male display predictability varies with social context. Differences were assessed using generalized linear mixed models to account for repeated measures of male pairs. Predictability of individual performance within the dual-male interaction did not differ with female presence; however, entropy metrics describing the interaction of the alpha and beta male indicated that displays for females were more predictable and coordinated. This study provides a quantitative assessment of display element performance across different social contexts of female presence and absence, and suggests that the dual-male phenotype may be an important factor in female mate choice for cooperatively displaying species.","container-title":"Animal Behaviour","DOI":"10.1016/j.anbehav.2015.06.023","ISSN":"0003-3472","journalAbbreviation":"Animal Behaviour","language":"en","page":"213-219","source":"ScienceDirect","title":"Variation in the performance of cross-contextual displays suggests selection on dual-male phenotypes in a lekking bird","volume":"107","author":[{"family":"Vanderbilt","given":"Carla C."},{"family":"Kelley","given":"J. Patrick"},{"family":"DuVal","given":"Emily H."}],"issued":{"date-parts":[["2015",9,1]]}}}],"schema":"https://github.com/citation-style-language/schema/raw/master/csl-citation.json"} </w:instrText>
       </w:r>
       <w:r>
         <w:fldChar w:fldCharType="separate"/>
@@ -3202,7 +3307,7 @@
         <w:fldChar w:fldCharType="begin"/>
       </w:r>
       <w:r>
-        <w:instrText xml:space="preserve"> ADDIN ZOTERO_ITEM CSL_CITATION {"citationID":"h75QWWqp","properties":{"formattedCitation":"(Ooms &amp; Google, Inc., 2022)","plainCitation":"(Ooms &amp; Google, Inc., 2022)","noteIndex":0},"citationItems":[{"id":6418,"uris":["http://zotero.org/groups/5253045/items/RIX75NK3"],"itemData":{"id":6418,"type":"software","title":"brotli: A Compression Format Optimized for the Web","URL":"https://CRAN.R-project.org/package=brotli","version":"R package version 1.3.0","author":[{"family":"Ooms","given":"J."},{"literal":"Google, Inc."}],"issued":{"date-parts":[["2022"]]}}}],"schema":"https://github.com/citation-style-language/schema/raw/master/csl-citation.json"} </w:instrText>
+        <w:instrText xml:space="preserve"> ADDIN ZOTERO_ITEM CSL_CITATION {"citationID":"h75QWWqp","properties":{"formattedCitation":"(Ooms &amp; Google, Inc., 2022)","plainCitation":"(Ooms &amp; Google, Inc., 2022)","noteIndex":0},"citationItems":[{"id":4017,"uris":["http://zotero.org/groups/5253045/items/RIX75NK3"],"itemData":{"id":4017,"type":"software","title":"brotli: A Compression Format Optimized for the Web","URL":"https://CRAN.R-project.org/package=brotli","version":"R package version 1.3.0","author":[{"family":"Ooms","given":"J."},{"literal":"Google, Inc."}],"issued":{"date-parts":[["2022"]]}}}],"schema":"https://github.com/citation-style-language/schema/raw/master/csl-citation.json"} </w:instrText>
       </w:r>
       <w:r>
         <w:fldChar w:fldCharType="separate"/>
@@ -3343,7 +3448,13 @@
         <w:commentReference w:id="7"/>
       </w:r>
       <w:r>
-        <w:t xml:space="preserve">. Unidentified males were assumed to be unique in each display. </w:t>
+        <w:t xml:space="preserve">. Unidentified males were assumed to be unique </w:t>
+      </w:r>
+      <w:r>
+        <w:t>individuals</w:t>
+      </w:r>
+      <w:r>
+        <w:t xml:space="preserve">. </w:t>
       </w:r>
       <w:r>
         <w:t xml:space="preserve">To address </w:t>
@@ -3470,7 +3581,7 @@
         <w:fldChar w:fldCharType="begin"/>
       </w:r>
       <w:r>
-        <w:instrText xml:space="preserve"> ADDIN ZOTERO_ITEM CSL_CITATION {"citationID":"hfwCimO5","properties":{"formattedCitation":"(R Core Team, 2022; Wickham et al., 2019)","plainCitation":"(R Core Team, 2022; Wickham et al., 2019)","noteIndex":0},"citationItems":[{"id":6421,"uris":["http://zotero.org/groups/5253045/items/8BYNYPRE"],"itemData":{"id":6421,"type":"software","event-place":"Vienna, Austria","publisher":"R Foundation for Statistical Computing","publisher-place":"Vienna, Austria","title":"R: A language and environment for statistical computing","URL":"https://www.R-project.org/","version":"4.2.2","author":[{"literal":"R Core Team"}],"issued":{"date-parts":[["2022"]]}},"label":"page"},{"id":6422,"uris":["http://zotero.org/groups/5253045/items/CXIC8JBR"],"itemData":{"id":6422,"type":"article-journal","container-title":"Journal of Open Source Software","issue":"43","page":"1686","source":"Google Scholar","title":"Welcome to the Tidyverse","volume":"4","author":[{"family":"Wickham","given":"Hadley"},{"family":"Averick","given":"Mara"},{"family":"Bryan","given":"Jennifer"},{"family":"Chang","given":"Winston"},{"family":"McGowan","given":"Lucy"},{"family":"François","given":"Romain"},{"family":"Grolemund","given":"Garrett"},{"family":"Hayes","given":"Alex"},{"family":"Henry","given":"Lionel"},{"family":"Hester","given":"Jim"}],"issued":{"date-parts":[["2019"]]}},"label":"page"}],"schema":"https://github.com/citation-style-language/schema/raw/master/csl-citation.json"} </w:instrText>
+        <w:instrText xml:space="preserve"> ADDIN ZOTERO_ITEM CSL_CITATION {"citationID":"hfwCimO5","properties":{"formattedCitation":"(R Core Team, 2022; Wickham et al., 2019)","plainCitation":"(R Core Team, 2022; Wickham et al., 2019)","noteIndex":0},"citationItems":[{"id":4015,"uris":["http://zotero.org/groups/5253045/items/8BYNYPRE"],"itemData":{"id":4015,"type":"software","event-place":"Vienna, Austria","publisher":"R Foundation for Statistical Computing","publisher-place":"Vienna, Austria","title":"R: A language and environment for statistical computing","URL":"https://www.R-project.org/","version":"4.2.2","author":[{"literal":"R Core Team"}],"issued":{"date-parts":[["2022"]]}},"label":"page"},{"id":4014,"uris":["http://zotero.org/groups/5253045/items/CXIC8JBR"],"itemData":{"id":4014,"type":"article-journal","container-title":"Journal of Open Source Software","issue":"43","page":"1686","source":"Google Scholar","title":"Welcome to the Tidyverse","volume":"4","author":[{"family":"Wickham","given":"Hadley"},{"family":"Averick","given":"Mara"},{"family":"Bryan","given":"Jennifer"},{"family":"Chang","given":"Winston"},{"family":"McGowan","given":"Lucy"},{"family":"François","given":"Romain"},{"family":"Grolemund","given":"Garrett"},{"family":"Hayes","given":"Alex"},{"family":"Henry","given":"Lionel"},{"family":"Hester","given":"Jim"}],"issued":{"date-parts":[["2019"]]}},"label":"page"}],"schema":"https://github.com/citation-style-language/schema/raw/master/csl-citation.json"} </w:instrText>
       </w:r>
       <w:r>
         <w:fldChar w:fldCharType="separate"/>
@@ -3661,7 +3772,7 @@
           <w:iCs/>
           <w:shd w:val="clear" w:color="auto" w:fill="FFFFFF"/>
         </w:rPr>
-        <w:instrText xml:space="preserve"> ADDIN ZOTERO_ITEM CSL_CITATION {"citationID":"u6ZD8Wc0","properties":{"formattedCitation":"(van der Loo, 2014)","plainCitation":"(van der Loo, 2014)","noteIndex":0},"citationItems":[{"id":6424,"uris":["http://zotero.org/groups/5253045/items/Z8U3L4RH"],"itemData":{"id":6424,"type":"article-journal","container-title":"The R Journal","issue":"1","page":"111-122","title":"The stringdist package for approximate string matching","volume":"6","author":[{"family":"Loo","given":"M. P. J.","non-dropping-particle":"van der"}],"issued":{"date-parts":[["2014"]]}}}],"schema":"https://github.com/citation-style-language/schema/raw/master/csl-citation.json"} </w:instrText>
+        <w:instrText xml:space="preserve"> ADDIN ZOTERO_ITEM CSL_CITATION {"citationID":"u6ZD8Wc0","properties":{"formattedCitation":"(van der Loo, 2014)","plainCitation":"(van der Loo, 2014)","noteIndex":0},"citationItems":[{"id":4013,"uris":["http://zotero.org/groups/5253045/items/Z8U3L4RH"],"itemData":{"id":4013,"type":"article-journal","container-title":"The R Journal","issue":"1","page":"111-122","title":"The stringdist package for approximate string matching","volume":"6","author":[{"family":"Loo","given":"M. P. J.","non-dropping-particle":"van der"}],"issued":{"date-parts":[["2014"]]}}}],"schema":"https://github.com/citation-style-language/schema/raw/master/csl-citation.json"} </w:instrText>
       </w:r>
       <w:r>
         <w:rPr>
@@ -4401,6 +4512,7 @@
       <w:pPr>
         <w:contextualSpacing/>
       </w:pPr>
+      <w:bookmarkStart w:id="9" w:name="_Hlk41374717"/>
     </w:p>
     <w:p>
       <w:pPr>
@@ -4410,13 +4522,11 @@
           <w:iCs/>
         </w:rPr>
       </w:pPr>
-      <w:bookmarkStart w:id="9" w:name="_Hlk41374717"/>
-      <w:r>
-        <w:rPr>
-          <w:i/>
-          <w:iCs/>
-        </w:rPr>
-        <w:lastRenderedPageBreak/>
+      <w:r>
+        <w:rPr>
+          <w:i/>
+          <w:iCs/>
+        </w:rPr>
         <w:t xml:space="preserve">Displays and </w:t>
       </w:r>
       <w:r>
@@ -4899,13 +5009,28 @@
         <w:t>308</w:t>
       </w:r>
       <w:r>
-        <w:t xml:space="preserve">). Head-down bows were </w:t>
-      </w:r>
-      <w:r>
-        <w:t>in the vast majority of</w:t>
-      </w:r>
-      <w:r>
-        <w:t xml:space="preserve"> SOLO (</w:t>
+        <w:t xml:space="preserve">). Head-down </w:t>
+      </w:r>
+      <w:r>
+        <w:t>bows</w:t>
+      </w:r>
+      <w:r>
+        <w:t xml:space="preserve"> </w:t>
+      </w:r>
+      <w:r>
+        <w:t xml:space="preserve">were </w:t>
+      </w:r>
+      <w:r>
+        <w:t xml:space="preserve">present </w:t>
+      </w:r>
+      <w:r>
+        <w:t xml:space="preserve">in </w:t>
+      </w:r>
+      <w:r>
+        <w:t xml:space="preserve">most </w:t>
+      </w:r>
+      <w:r>
+        <w:t>SOLO (</w:t>
       </w:r>
       <w:r>
         <w:t>289</w:t>
@@ -5527,7 +5652,10 @@
         <w:t>distinct</w:t>
       </w:r>
       <w:r>
-        <w:t xml:space="preserve"> elements)</w:t>
+        <w:t xml:space="preserve"> </w:t>
+      </w:r>
+      <w:r>
+        <w:t>elements)</w:t>
       </w:r>
       <w:r>
         <w:t xml:space="preserve">, the latter of which did not differ from SOLO displays </w:t>
@@ -5966,7 +6094,11 @@
         <w:t>4</w:t>
       </w:r>
       <w:r>
-        <w:t>), which were significantly less compressible than COP display strings (</w:t>
+        <w:t xml:space="preserve">), which were significantly less </w:t>
+      </w:r>
+      <w:r>
+        <w:lastRenderedPageBreak/>
+        <w:t>compressible than COP display strings (</w:t>
       </w:r>
       <w:r>
         <w:t xml:space="preserve">3.65 </w:t>
@@ -6099,7 +6231,13 @@
         <w:rPr>
           <w:highlight w:val="green"/>
         </w:rPr>
-        <w:t>1C</w:t>
+        <w:t>1</w:t>
+      </w:r>
+      <w:r>
+        <w:rPr>
+          <w:highlight w:val="green"/>
+        </w:rPr>
+        <w:t>E</w:t>
       </w:r>
       <w:r>
         <w:t>)</w:t>
@@ -6120,7 +6258,6 @@
         <w:t xml:space="preserve">,000 random sets of </w:t>
       </w:r>
       <w:r>
-        <w:lastRenderedPageBreak/>
         <w:t xml:space="preserve">13 displays </w:t>
       </w:r>
       <w:r>
@@ -6190,7 +6327,7 @@
         <w:fldChar w:fldCharType="begin"/>
       </w:r>
       <w:r>
-        <w:instrText xml:space="preserve"> ADDIN ZOTERO_ITEM CSL_CITATION {"citationID":"p5x88itP","properties":{"formattedCitation":"(Shannon, 1948)","plainCitation":"(Shannon, 1948)","noteIndex":0},"citationItems":[{"id":6430,"uris":["http://zotero.org/groups/5253045/items/6JHBUQXJ"],"itemData":{"id":6430,"type":"article-journal","container-title":"The Bell system technical journal","issue":"3","note":"publisher: Nokia Bell Labs","page":"379–423","source":"Google Scholar","title":"A mathematical theory of communication","volume":"27","author":[{"family":"Shannon","given":"Claude E."}],"issued":{"date-parts":[["1948"]]}}}],"schema":"https://github.com/citation-style-language/schema/raw/master/csl-citation.json"} </w:instrText>
+        <w:instrText xml:space="preserve"> ADDIN ZOTERO_ITEM CSL_CITATION {"citationID":"p5x88itP","properties":{"formattedCitation":"(Shannon, 1948)","plainCitation":"(Shannon, 1948)","noteIndex":0},"citationItems":[{"id":"LGYnz72F/vmrUwOs1","uris":["http://zotero.org/groups/5253045/items/6JHBUQXJ"],"itemData":{"id":6430,"type":"article-journal","container-title":"The Bell system technical journal","issue":"3","note":"publisher: Nokia Bell Labs","page":"379–423","source":"Google Scholar","title":"A mathematical theory of communication","volume":"27","author":[{"family":"Shannon","given":"Claude E."}],"issued":{"date-parts":[["1948"]]}}}],"schema":"https://github.com/citation-style-language/schema/raw/master/csl-citation.json"} </w:instrText>
       </w:r>
       <w:r>
         <w:fldChar w:fldCharType="separate"/>
@@ -6345,13 +6482,16 @@
         <w:tab/>
       </w:r>
       <w:r>
-        <w:t>A</w:t>
-      </w:r>
-      <w:r>
-        <w:t xml:space="preserve"> closer look revealed a characteristic syntax for COP displays</w:t>
-      </w:r>
-      <w:r>
-        <w:t xml:space="preserve"> (</w:t>
+        <w:t>COP displays</w:t>
+      </w:r>
+      <w:r>
+        <w:t xml:space="preserve"> </w:t>
+      </w:r>
+      <w:r>
+        <w:t xml:space="preserve">had a characteristic syntax </w:t>
+      </w:r>
+      <w:r>
+        <w:t>(</w:t>
       </w:r>
       <w:r>
         <w:rPr>
@@ -6411,7 +6551,19 @@
         <w:t>To-and-fro flights and then a Neck twist—before the final bow and dive combination</w:t>
       </w:r>
       <w:r>
-        <w:t xml:space="preserve">. The remaining </w:t>
+        <w:t xml:space="preserve">. The </w:t>
+      </w:r>
+      <w:r>
+        <w:t>remaining</w:t>
+      </w:r>
+      <w:r>
+        <w:t xml:space="preserve">, </w:t>
+      </w:r>
+      <w:r>
+        <w:t>unusual</w:t>
+      </w:r>
+      <w:r>
+        <w:t xml:space="preserve"> </w:t>
       </w:r>
       <w:r>
         <w:t xml:space="preserve">display (ID-1824) was primarily stretches of </w:t>
@@ -6619,10 +6771,10 @@
         <w:t>(</w:t>
       </w:r>
       <w:r>
+        <w:t xml:space="preserve">Jaro distance, </w:t>
+      </w:r>
+      <w:r>
         <w:t xml:space="preserve">mean </w:t>
-      </w:r>
-      <w:r>
-        <w:t xml:space="preserve">Jaro distance </w:t>
       </w:r>
       <w:r>
         <w:t xml:space="preserve">± </w:t>
@@ -6998,13 +7150,16 @@
         <w:t xml:space="preserve">had the lowest Jaro distance to </w:t>
       </w:r>
       <w:r>
-        <w:t>a</w:t>
-      </w:r>
-      <w:r>
-        <w:t xml:space="preserve"> COP </w:t>
-      </w:r>
-      <w:r>
-        <w:t xml:space="preserve">display by the </w:t>
+        <w:t xml:space="preserve">COP </w:t>
+      </w:r>
+      <w:r>
+        <w:t>display</w:t>
+      </w:r>
+      <w:r>
+        <w:t>s</w:t>
+      </w:r>
+      <w:r>
+        <w:t xml:space="preserve"> by the </w:t>
       </w:r>
       <w:r>
         <w:t>same male</w:t>
@@ -7013,10 +7168,16 @@
         <w:t xml:space="preserve">, and </w:t>
       </w:r>
       <w:r>
-        <w:t>2 to a</w:t>
-      </w:r>
-      <w:r>
-        <w:t xml:space="preserve"> COP display by a different mal</w:t>
+        <w:t xml:space="preserve">2 to </w:t>
+      </w:r>
+      <w:r>
+        <w:t>COP display</w:t>
+      </w:r>
+      <w:r>
+        <w:t xml:space="preserve">s </w:t>
+      </w:r>
+      <w:r>
+        <w:t>by a different mal</w:t>
       </w:r>
       <w:r>
         <w:t xml:space="preserve">e. </w:t>
@@ -7040,7 +7201,13 @@
         <w:t>most similar to</w:t>
       </w:r>
       <w:r>
-        <w:t xml:space="preserve"> an AUDI display by the same mal</w:t>
+        <w:t xml:space="preserve"> AUDI display</w:t>
+      </w:r>
+      <w:r>
+        <w:t>s</w:t>
+      </w:r>
+      <w:r>
+        <w:t xml:space="preserve"> by the same mal</w:t>
       </w:r>
       <w:r>
         <w:t>e</w:t>
@@ -7049,7 +7216,13 @@
         <w:t xml:space="preserve"> </w:t>
       </w:r>
       <w:r>
-        <w:t>and 2 to an AUDI display by a different male.</w:t>
+        <w:t>and 2 to AUDI display</w:t>
+      </w:r>
+      <w:r>
+        <w:t>s</w:t>
+      </w:r>
+      <w:r>
+        <w:t xml:space="preserve"> by a different male.</w:t>
       </w:r>
     </w:p>
     <w:p>
@@ -7071,7 +7244,21 @@
           <w:i/>
           <w:iCs/>
         </w:rPr>
-        <w:t>Female behavior</w:t>
+        <w:t xml:space="preserve">Female </w:t>
+      </w:r>
+      <w:r>
+        <w:rPr>
+          <w:i/>
+          <w:iCs/>
+        </w:rPr>
+        <w:t>B</w:t>
+      </w:r>
+      <w:r>
+        <w:rPr>
+          <w:i/>
+          <w:iCs/>
+        </w:rPr>
+        <w:t>ehavior</w:t>
       </w:r>
     </w:p>
     <w:p>
@@ -7086,26 +7273,185 @@
     <w:p>
       <w:pPr>
         <w:contextualSpacing/>
-        <w:rPr>
-          <w:i/>
-          <w:iCs/>
-        </w:rPr>
       </w:pPr>
-    </w:p>
-    <w:p>
-      <w:pPr>
-        <w:contextualSpacing/>
-        <w:rPr>
-          <w:b/>
-          <w:bCs/>
-        </w:rPr>
-      </w:pPr>
-      <w:r>
-        <w:rPr>
-          <w:b/>
-          <w:bCs/>
-        </w:rPr>
-        <w:t>DISCUSSION</w:t>
+      <w:r>
+        <w:tab/>
+      </w:r>
+      <w:r>
+        <w:t xml:space="preserve">By definition, there </w:t>
+      </w:r>
+      <w:r>
+        <w:t>were</w:t>
+      </w:r>
+      <w:r>
+        <w:t xml:space="preserve"> no</w:t>
+      </w:r>
+      <w:r>
+        <w:t xml:space="preserve"> female behaviors during SOLO displays</w:t>
+      </w:r>
+      <w:r>
+        <w:t xml:space="preserve">. Females </w:t>
+      </w:r>
+      <w:r>
+        <w:t xml:space="preserve">attended the display log </w:t>
+      </w:r>
+      <w:r>
+        <w:t>for a significantly greater proportion of COP displays</w:t>
+      </w:r>
+      <w:r>
+        <w:t xml:space="preserve"> (</w:t>
+      </w:r>
+      <w:r>
+        <w:t>92</w:t>
+      </w:r>
+      <w:r>
+        <w:t>.0</w:t>
+      </w:r>
+      <w:r>
+        <w:t xml:space="preserve"> </w:t>
+      </w:r>
+      <w:r>
+        <w:t xml:space="preserve">± </w:t>
+      </w:r>
+      <w:r>
+        <w:t>13.3%</w:t>
+      </w:r>
+      <w:r>
+        <w:t xml:space="preserve"> </w:t>
+      </w:r>
+      <w:r>
+        <w:t xml:space="preserve">male </w:t>
+      </w:r>
+      <w:r>
+        <w:lastRenderedPageBreak/>
+        <w:t>elements with female on log</w:t>
+      </w:r>
+      <w:r>
+        <w:t xml:space="preserve">) than AUDI </w:t>
+      </w:r>
+      <w:r>
+        <w:t xml:space="preserve">displays </w:t>
+      </w:r>
+      <w:r>
+        <w:t>(</w:t>
+      </w:r>
+      <w:r>
+        <w:t xml:space="preserve">53.5 </w:t>
+      </w:r>
+      <w:r>
+        <w:t>±</w:t>
+      </w:r>
+      <w:r>
+        <w:t xml:space="preserve"> 24.4%</w:t>
+      </w:r>
+      <w:r>
+        <w:t xml:space="preserve">; </w:t>
+      </w:r>
+      <w:r>
+        <w:rPr>
+          <w:i/>
+          <w:iCs/>
+        </w:rPr>
+        <w:t>t</w:t>
+      </w:r>
+      <w:r>
+        <w:t xml:space="preserve"> = -8.71, d.f. = 24.9, </w:t>
+      </w:r>
+      <w:r>
+        <w:rPr>
+          <w:i/>
+          <w:iCs/>
+        </w:rPr>
+        <w:t>P</w:t>
+      </w:r>
+      <w:r>
+        <w:t xml:space="preserve"> &lt; 0.001, two-tailed t-test).</w:t>
+      </w:r>
+      <w:r>
+        <w:t xml:space="preserve"> </w:t>
+      </w:r>
+      <w:r>
+        <w:t>Counting only times when</w:t>
+      </w:r>
+      <w:r>
+        <w:t xml:space="preserve"> </w:t>
+      </w:r>
+      <w:r>
+        <w:t xml:space="preserve">females were on the display log, they </w:t>
+      </w:r>
+      <w:r>
+        <w:t>stood downslope</w:t>
+      </w:r>
+      <w:r>
+        <w:t xml:space="preserve"> of the male for a significantly greater proportion of </w:t>
+      </w:r>
+      <w:r>
+        <w:t>COP displays</w:t>
+      </w:r>
+      <w:r>
+        <w:t xml:space="preserve"> (97.2 </w:t>
+      </w:r>
+      <w:r>
+        <w:t>±</w:t>
+      </w:r>
+      <w:r>
+        <w:t xml:space="preserve"> 10.0%</w:t>
+      </w:r>
+      <w:r>
+        <w:t xml:space="preserve"> </w:t>
+      </w:r>
+      <w:r>
+        <w:t xml:space="preserve">male </w:t>
+      </w:r>
+      <w:r>
+        <w:t xml:space="preserve">elements with female </w:t>
+      </w:r>
+      <w:r>
+        <w:t>downslope</w:t>
+      </w:r>
+      <w:r>
+        <w:t>)</w:t>
+      </w:r>
+      <w:r>
+        <w:t xml:space="preserve"> than AUDI displays (74.7 </w:t>
+      </w:r>
+      <w:r>
+        <w:t>±</w:t>
+      </w:r>
+      <w:r>
+        <w:t xml:space="preserve"> 23%; </w:t>
+      </w:r>
+      <w:r>
+        <w:rPr>
+          <w:i/>
+          <w:iCs/>
+        </w:rPr>
+        <w:t>t</w:t>
+      </w:r>
+      <w:r>
+        <w:t xml:space="preserve"> = -6.2</w:t>
+      </w:r>
+      <w:r>
+        <w:t>9, d.f. = 32.</w:t>
+      </w:r>
+      <w:r>
+        <w:t xml:space="preserve">3, </w:t>
+      </w:r>
+      <w:r>
+        <w:rPr>
+          <w:i/>
+          <w:iCs/>
+        </w:rPr>
+        <w:t>P</w:t>
+      </w:r>
+      <w:r>
+        <w:t xml:space="preserve"> &lt; 0.001, two-tailed t-test). </w:t>
+      </w:r>
+      <w:r>
+        <w:t>Indeed, females were only upslope of males for a total of 14 elements in a single COP display (ID-1824)</w:t>
+      </w:r>
+      <w:r>
+        <w:t>.</w:t>
       </w:r>
     </w:p>
     <w:p>
@@ -7114,27 +7460,175 @@
         <w:contextualSpacing/>
       </w:pPr>
       <w:r>
-        <w:t xml:space="preserve">Our major finding is that Masius courtship displays become steadily simpler as they progress from those performed with no female audience (SOLO), to those performed for one or </w:t>
-      </w:r>
-      <w:r>
-        <w:lastRenderedPageBreak/>
-        <w:t>more females but not resulting in a copulation (AUDI), to those resulting in a copulation (COP). This progressive simplicity is best captured by measures of syntactic complexity (entropy and compression ratio</w:t>
-      </w:r>
-      <w:r>
-        <w:t>, which emphasize not just element quantity, but their arrangement (Fig. 2</w:t>
+        <w:t xml:space="preserve">Female </w:t>
+      </w:r>
+      <w:r>
+        <w:t xml:space="preserve">behaviors changed the representation of </w:t>
+      </w:r>
+      <w:r>
+        <w:t xml:space="preserve">male </w:t>
+      </w:r>
+      <w:r>
+        <w:t xml:space="preserve">behavioral elements during display </w:t>
+      </w:r>
+      <w:r>
+        <w:t>(</w:t>
+      </w:r>
+      <w:r>
+        <w:rPr>
+          <w:highlight w:val="green"/>
+        </w:rPr>
+        <w:t>Table 2</w:t>
       </w:r>
       <w:r>
         <w:t>)</w:t>
       </w:r>
       <w:r>
-        <w:t xml:space="preserve">. In contrast, </w:t>
-      </w:r>
-      <w:r>
-        <w:t xml:space="preserve"> </w:t>
-      </w:r>
-      <w:r>
-        <w:t xml:space="preserve">repertoire complexity (Fig. 1) more typical of traditional analyses of avian vocal repertoires captures only the low number of distinct display elements characterizing COP displays. Further, not only are COP displays syntactically simpler (a few elements arranged in a simple, orderly arrangement) but the displays of different males are more similar to each other than the displays of individual males are to the rest of their own COP displays. That across-male similarity suggests that female preference drives male performance to a standard, simple and orderly arrangement of a few distinct display elements – a long series of Bows followed by Neck twists and audible log-approach dives – regardless of male or female identity. </w:t>
-      </w:r>
+        <w:t>.</w:t>
+      </w:r>
+      <w:r>
+        <w:t xml:space="preserve"> </w:t>
+      </w:r>
+      <w:r>
+        <w:t>M</w:t>
+      </w:r>
+      <w:r>
+        <w:t xml:space="preserve">ales </w:t>
+      </w:r>
+      <w:r>
+        <w:t xml:space="preserve">almost universally </w:t>
+      </w:r>
+      <w:r>
+        <w:t xml:space="preserve">performed Side-to-side </w:t>
+      </w:r>
+      <w:r>
+        <w:t>bows</w:t>
+      </w:r>
+      <w:r>
+        <w:t xml:space="preserve"> when females were present on the log and standing downslope, which was the dominant situation in COP displays. M</w:t>
+      </w:r>
+      <w:r>
+        <w:t>ales were more likely to perform Head-down bows or Neck twists</w:t>
+      </w:r>
+      <w:r>
+        <w:t xml:space="preserve"> when females were instead standing upslope, which </w:t>
+      </w:r>
+      <w:r>
+        <w:t>was more</w:t>
+      </w:r>
+      <w:r>
+        <w:t xml:space="preserve"> common in AUDI displays</w:t>
+      </w:r>
+      <w:r>
+        <w:t xml:space="preserve">. </w:t>
+      </w:r>
+      <w:r>
+        <w:t>On the</w:t>
+      </w:r>
+      <w:r>
+        <w:t xml:space="preserve"> </w:t>
+      </w:r>
+      <w:r>
+        <w:t xml:space="preserve">rare occasion </w:t>
+      </w:r>
+      <w:r>
+        <w:t xml:space="preserve">a female was upslope of the male </w:t>
+      </w:r>
+      <w:r>
+        <w:t xml:space="preserve">during the one unusual COP display (ID-1824), the male continued to perform Neck twists. </w:t>
+      </w:r>
+      <w:r>
+        <w:t>When females were off the log, males performed a greater proportion of Neck twists, To-and-fro flights, and Switch behaviors</w:t>
+      </w:r>
+      <w:r>
+        <w:t xml:space="preserve"> (</w:t>
+      </w:r>
+      <w:r>
+        <w:rPr>
+          <w:highlight w:val="green"/>
+        </w:rPr>
+        <w:t>Table 2</w:t>
+      </w:r>
+      <w:r>
+        <w:t xml:space="preserve">). </w:t>
+      </w:r>
+    </w:p>
+    <w:p>
+      <w:pPr>
+        <w:contextualSpacing/>
+        <w:rPr>
+          <w:i/>
+          <w:iCs/>
+        </w:rPr>
+      </w:pPr>
+    </w:p>
+    <w:p>
+      <w:pPr>
+        <w:contextualSpacing/>
+        <w:rPr>
+          <w:b/>
+          <w:bCs/>
+        </w:rPr>
+      </w:pPr>
+      <w:r>
+        <w:rPr>
+          <w:b/>
+          <w:bCs/>
+        </w:rPr>
+        <w:t>DISCUSSION</w:t>
+      </w:r>
+    </w:p>
+    <w:p>
+      <w:pPr>
+        <w:contextualSpacing/>
+        <w:rPr>
+          <w:b/>
+          <w:bCs/>
+        </w:rPr>
+      </w:pPr>
+    </w:p>
+    <w:p>
+      <w:pPr>
+        <w:contextualSpacing/>
+      </w:pPr>
+      <w:r>
+        <w:t xml:space="preserve">$ </w:t>
+      </w:r>
+      <w:r>
+        <w:t>SUMMARIZE FINDINGS</w:t>
+      </w:r>
+    </w:p>
+    <w:p>
+      <w:pPr>
+        <w:contextualSpacing/>
+      </w:pPr>
+      <w:r>
+        <w:t xml:space="preserve">$ </w:t>
+      </w:r>
+      <w:r>
+        <w:t>COMMON PRACTICE – COMPLEXITY</w:t>
+      </w:r>
+    </w:p>
+    <w:p>
+      <w:pPr>
+        <w:contextualSpacing/>
+      </w:pPr>
+      <w:r>
+        <w:t>$ SEXUAL SELECTION THEORY</w:t>
+      </w:r>
+    </w:p>
+    <w:p>
+      <w:pPr>
+        <w:contextualSpacing/>
+      </w:pPr>
+      <w:r>
+        <w:t>$ SCIENCE AND TECHNOLOGY STUDIES</w:t>
+      </w:r>
+    </w:p>
+    <w:p>
+      <w:pPr>
+        <w:contextualSpacing/>
+      </w:pPr>
     </w:p>
     <w:p>
       <w:pPr>
@@ -7142,6 +7636,30 @@
         <w:contextualSpacing/>
       </w:pPr>
       <w:r>
+        <w:t>Our major finding is that Masius courtship displays become steadily simpler as they progress from those performed with no female audience (SOLO), to those performed for one or more females but not resulting in a copulation (AUDI), to those resulting in a copulation (COP). This progressive simplicity is best captured by measures of syntactic complexity (entropy and compression ratio</w:t>
+      </w:r>
+      <w:r>
+        <w:t>, which emphasize not just element quantity, but their arrangement (Fig. 2</w:t>
+      </w:r>
+      <w:r>
+        <w:t>)</w:t>
+      </w:r>
+      <w:r>
+        <w:t xml:space="preserve">. In contrast, </w:t>
+      </w:r>
+      <w:r>
+        <w:t xml:space="preserve"> </w:t>
+      </w:r>
+      <w:r>
+        <w:t xml:space="preserve">repertoire complexity (Fig. 1) more typical of traditional analyses of avian vocal repertoires captures only the low number of distinct display elements characterizing COP displays. Further, not only are COP displays syntactically simpler (a few elements arranged in a simple, orderly arrangement) but the displays of different males are more similar to each other than the displays of individual males are to the rest of their own COP displays. That across-male similarity suggests that female preference drives male performance to a standard, simple and orderly arrangement of a few distinct display elements – a long series of Bows followed by Neck twists and audible log-approach dives – regardless of male or female identity. </w:t>
+      </w:r>
+    </w:p>
+    <w:p>
+      <w:pPr>
+        <w:ind w:firstLine="720"/>
+        <w:contextualSpacing/>
+      </w:pPr>
+      <w:r>
         <w:t xml:space="preserve">A fundamental feature of the natural sciences, from physics to chemistry to biology, is that the arrangement of elements is as important as the ingredients. For example, water and ice have the same ingredients but differ dramatically in their properties. </w:t>
       </w:r>
       <w:r>
@@ -7214,7 +7732,11 @@
         <w:t>.</w:t>
       </w:r>
       <w:r>
-        <w:t xml:space="preserve"> We conclude that using novel tools for assessing the arrangement of behavioral elements (syntax complexity</w:t>
+        <w:t xml:space="preserve"> We </w:t>
+      </w:r>
+      <w:r>
+        <w:lastRenderedPageBreak/>
+        <w:t>conclude that using novel tools for assessing the arrangement of behavioral elements (syntax complexity</w:t>
       </w:r>
       <w:r>
         <w:t xml:space="preserve"> and Jaro distance</w:t>
@@ -7963,7 +8485,6 @@
   <w:style w:type="character" w:default="1" w:styleId="DefaultParagraphFont">
     <w:name w:val="Default Paragraph Font"/>
     <w:uiPriority w:val="1"/>
-    <w:semiHidden/>
     <w:unhideWhenUsed/>
   </w:style>
   <w:style w:type="table" w:default="1" w:styleId="TableNormal">

</xml_diff>

<commit_message>
done with supplemental update. need to confirm MULT display sample sizes for note about excluding those displays then discussion
</commit_message>
<xml_diff>
--- a/MS_Working.docx
+++ b/MS_Working.docx
@@ -37,7 +37,21 @@
         <w:rPr>
           <w:b/>
         </w:rPr>
-        <w:t xml:space="preserve"> in a lek-mating bird </w:t>
+        <w:t xml:space="preserve"> in a lek-mating </w:t>
+      </w:r>
+      <w:proofErr w:type="gramStart"/>
+      <w:r>
+        <w:rPr>
+          <w:b/>
+        </w:rPr>
+        <w:t>bird</w:t>
+      </w:r>
+      <w:proofErr w:type="gramEnd"/>
+      <w:r>
+        <w:rPr>
+          <w:b/>
+        </w:rPr>
+        <w:t xml:space="preserve"> </w:t>
       </w:r>
       <w:r>
         <w:rPr>
@@ -161,6 +175,7 @@
         </w:rPr>
         <w:t xml:space="preserve">Masius </w:t>
       </w:r>
+      <w:proofErr w:type="spellStart"/>
       <w:r>
         <w:rPr>
           <w:i/>
@@ -168,6 +183,7 @@
         </w:rPr>
         <w:t>chrysopterus</w:t>
       </w:r>
+      <w:proofErr w:type="spellEnd"/>
       <w:r>
         <w:t xml:space="preserve">). </w:t>
       </w:r>
@@ -240,11 +256,16 @@
       <w:r>
         <w:t xml:space="preserve">the most complex (i.e., least </w:t>
       </w:r>
+      <w:proofErr w:type="gramStart"/>
       <w:r>
         <w:t>pre</w:t>
       </w:r>
       <w:r>
-        <w:t>dictable and repetitive</w:t>
+        <w:t>dictable</w:t>
+      </w:r>
+      <w:proofErr w:type="gramEnd"/>
+      <w:r>
+        <w:t xml:space="preserve"> and repetitive</w:t>
       </w:r>
       <w:r>
         <w:t xml:space="preserve">) </w:t>
@@ -785,12 +806,21 @@
       <w:r>
         <w:t>For example, male Satin Bowerbirds (</w:t>
       </w:r>
+      <w:proofErr w:type="spellStart"/>
       <w:r>
         <w:rPr>
           <w:i/>
           <w:iCs/>
         </w:rPr>
-        <w:t>Ptilonorynchus violaceus</w:t>
+        <w:t>Ptilonorynchus</w:t>
+      </w:r>
+      <w:proofErr w:type="spellEnd"/>
+      <w:r>
+        <w:rPr>
+          <w:i/>
+          <w:iCs/>
+        </w:rPr>
+        <w:t xml:space="preserve"> violaceus</w:t>
       </w:r>
       <w:r>
         <w:t>) decrease the intensity of their movement displays in response to female crouching signals</w:t>
@@ -819,13 +849,31 @@
       <w:r>
         <w:t>and male fiddler crabs (</w:t>
       </w:r>
+      <w:proofErr w:type="spellStart"/>
       <w:r>
         <w:rPr>
           <w:i/>
           <w:iCs/>
         </w:rPr>
-        <w:t>Austruca perplexa</w:t>
-      </w:r>
+        <w:t>Austruca</w:t>
+      </w:r>
+      <w:proofErr w:type="spellEnd"/>
+      <w:r>
+        <w:rPr>
+          <w:i/>
+          <w:iCs/>
+        </w:rPr>
+        <w:t xml:space="preserve"> </w:t>
+      </w:r>
+      <w:proofErr w:type="spellStart"/>
+      <w:r>
+        <w:rPr>
+          <w:i/>
+          <w:iCs/>
+        </w:rPr>
+        <w:t>perplexa</w:t>
+      </w:r>
+      <w:proofErr w:type="spellEnd"/>
       <w:r>
         <w:t xml:space="preserve">) </w:t>
       </w:r>
@@ -884,7 +932,11 @@
         <w:t xml:space="preserve">judge </w:t>
       </w:r>
       <w:r>
-        <w:t>movement intensity or claw-waving frequency as</w:t>
+        <w:t xml:space="preserve">movement intensity or claw-waving </w:t>
+      </w:r>
+      <w:r>
+        <w:lastRenderedPageBreak/>
+        <w:t>frequency as</w:t>
       </w:r>
       <w:r>
         <w:t xml:space="preserve"> </w:t>
@@ -968,15 +1020,32 @@
         <w:t>(</w:t>
       </w:r>
       <w:r>
-        <w:t xml:space="preserve">Passeriformes: Pipridae: </w:t>
+        <w:t xml:space="preserve">Passeriformes: </w:t>
+      </w:r>
+      <w:proofErr w:type="spellStart"/>
+      <w:r>
+        <w:t>Pipridae</w:t>
+      </w:r>
+      <w:proofErr w:type="spellEnd"/>
+      <w:r>
+        <w:t xml:space="preserve">: </w:t>
       </w:r>
       <w:r>
         <w:rPr>
           <w:i/>
           <w:iCs/>
         </w:rPr>
-        <w:t>Masius chrysopterus</w:t>
-      </w:r>
+        <w:t xml:space="preserve">Masius </w:t>
+      </w:r>
+      <w:proofErr w:type="spellStart"/>
+      <w:r>
+        <w:rPr>
+          <w:i/>
+          <w:iCs/>
+        </w:rPr>
+        <w:t>chrysopterus</w:t>
+      </w:r>
+      <w:proofErr w:type="spellEnd"/>
       <w:r>
         <w:t xml:space="preserve">, monotypic in the genus and hereafter </w:t>
       </w:r>
@@ -1265,6 +1334,7 @@
         <w:pStyle w:val="Heading2"/>
       </w:pPr>
       <w:r>
+        <w:lastRenderedPageBreak/>
         <w:t>METHODS</w:t>
       </w:r>
       <w:bookmarkEnd w:id="1"/>
@@ -1331,20 +1401,46 @@
       <w:r>
         <w:t xml:space="preserve">the </w:t>
       </w:r>
-      <w:r>
-        <w:t>Milpe Bird Sanctuary</w:t>
-      </w:r>
-      <w:r>
-        <w:t xml:space="preserve"> of the Mindo Cloudforest Foundation</w:t>
-      </w:r>
-      <w:r>
-        <w:t>, in northwestern Ecuador (~0°1’48”N, 78°57’12” W).</w:t>
-      </w:r>
-      <w:r>
-        <w:t xml:space="preserve"> </w:t>
-      </w:r>
-      <w:r>
-        <w:t xml:space="preserve">Milpe comprises 100 </w:t>
+      <w:proofErr w:type="spellStart"/>
+      <w:r>
+        <w:t>Milpe</w:t>
+      </w:r>
+      <w:proofErr w:type="spellEnd"/>
+      <w:r>
+        <w:t xml:space="preserve"> Bird Sanctuary</w:t>
+      </w:r>
+      <w:r>
+        <w:t xml:space="preserve"> of the Mindo </w:t>
+      </w:r>
+      <w:proofErr w:type="spellStart"/>
+      <w:r>
+        <w:t>Cloudforest</w:t>
+      </w:r>
+      <w:proofErr w:type="spellEnd"/>
+      <w:r>
+        <w:t xml:space="preserve"> Foundation</w:t>
+      </w:r>
+      <w:r>
+        <w:t>, in northwestern Ecuador (~0°1’</w:t>
+      </w:r>
+      <w:proofErr w:type="gramStart"/>
+      <w:r>
+        <w:t>48”N</w:t>
+      </w:r>
+      <w:proofErr w:type="gramEnd"/>
+      <w:r>
+        <w:t>, 78°57’12” W).</w:t>
+      </w:r>
+      <w:r>
+        <w:t xml:space="preserve"> </w:t>
+      </w:r>
+      <w:proofErr w:type="spellStart"/>
+      <w:r>
+        <w:t>Milpe</w:t>
+      </w:r>
+      <w:proofErr w:type="spellEnd"/>
+      <w:r>
+        <w:t xml:space="preserve"> comprises 100 </w:t>
       </w:r>
       <w:r>
         <w:t>ha</w:t>
@@ -1356,8 +1452,13 @@
         <w:t>w</w:t>
       </w:r>
       <w:r>
-        <w:t>est slope Chocó-Andean forest</w:t>
-      </w:r>
+        <w:t xml:space="preserve">est slope </w:t>
+      </w:r>
+      <w:proofErr w:type="gramStart"/>
+      <w:r>
+        <w:t>Chocó-Andean forest</w:t>
+      </w:r>
+      <w:proofErr w:type="gramEnd"/>
       <w:r>
         <w:t xml:space="preserve"> </w:t>
       </w:r>
@@ -1775,7 +1876,15 @@
         <w:t>Masius</w:t>
       </w:r>
       <w:r>
-        <w:t xml:space="preserve"> were banded with a numbered aluminum band and a unique combination of plastic</w:t>
+        <w:t xml:space="preserve"> </w:t>
+      </w:r>
+      <w:proofErr w:type="gramStart"/>
+      <w:r>
+        <w:t>were</w:t>
+      </w:r>
+      <w:proofErr w:type="gramEnd"/>
+      <w:r>
+        <w:t xml:space="preserve"> banded with a numbered aluminum band and a unique combination of plastic</w:t>
       </w:r>
       <w:r>
         <w:t xml:space="preserve"> color </w:t>
@@ -1842,13 +1951,29 @@
         <w:t xml:space="preserve"> </w:t>
       </w:r>
       <w:r>
-        <w:t xml:space="preserve">(Sony Handycam HDR-CX405 </w:t>
+        <w:t xml:space="preserve">(Sony </w:t>
+      </w:r>
+      <w:proofErr w:type="spellStart"/>
+      <w:r>
+        <w:t>Handycam</w:t>
+      </w:r>
+      <w:proofErr w:type="spellEnd"/>
+      <w:r>
+        <w:t xml:space="preserve"> HDR-CX405 </w:t>
       </w:r>
       <w:r>
         <w:t>or</w:t>
       </w:r>
       <w:r>
-        <w:t xml:space="preserve"> Sony Handycam HDR-CX240, Sony Corp., Tokyo, Japan) </w:t>
+        <w:t xml:space="preserve"> Sony </w:t>
+      </w:r>
+      <w:proofErr w:type="spellStart"/>
+      <w:r>
+        <w:t>Handycam</w:t>
+      </w:r>
+      <w:proofErr w:type="spellEnd"/>
+      <w:r>
+        <w:t xml:space="preserve"> HDR-CX240, Sony Corp., Tokyo, Japan) </w:t>
       </w:r>
       <w:r>
         <w:t>were housed in</w:t>
@@ -1869,7 +1994,15 @@
         <w:t xml:space="preserve">or </w:t>
       </w:r>
       <w:r>
-        <w:t>10,000 mAh GETIHU power bank</w:t>
+        <w:t xml:space="preserve">10,000 </w:t>
+      </w:r>
+      <w:proofErr w:type="spellStart"/>
+      <w:r>
+        <w:t>mAh</w:t>
+      </w:r>
+      <w:proofErr w:type="spellEnd"/>
+      <w:r>
+        <w:t xml:space="preserve"> GETIHU power bank</w:t>
       </w:r>
       <w:r>
         <w:t xml:space="preserve">, </w:t>
@@ -1904,9 +2037,11 @@
       <w:r>
         <w:t xml:space="preserve">, with each camera recording approximately 7 </w:t>
       </w:r>
+      <w:proofErr w:type="spellStart"/>
       <w:r>
         <w:t>hrs</w:t>
       </w:r>
+      <w:proofErr w:type="spellEnd"/>
       <w:r>
         <w:t xml:space="preserve"> of video</w:t>
       </w:r>
@@ -2331,7 +2466,11 @@
         <w:t xml:space="preserve"> where </w:t>
       </w:r>
       <w:r>
-        <w:t xml:space="preserve">an audience member </w:t>
+        <w:t xml:space="preserve">an audience </w:t>
+      </w:r>
+      <w:r>
+        <w:lastRenderedPageBreak/>
+        <w:t xml:space="preserve">member </w:t>
       </w:r>
       <w:r>
         <w:t>was suspected as a predefinitive male</w:t>
@@ -2550,7 +2689,15 @@
         <w:t xml:space="preserve"> </w:t>
       </w:r>
       <w:r>
-        <w:t xml:space="preserve">“Male1 On Log”, </w:t>
+        <w:t xml:space="preserve">“Male1 </w:t>
+      </w:r>
+      <w:proofErr w:type="gramStart"/>
+      <w:r>
+        <w:t>On</w:t>
+      </w:r>
+      <w:proofErr w:type="gramEnd"/>
+      <w:r>
+        <w:t xml:space="preserve"> Log”, </w:t>
       </w:r>
       <w:r>
         <w:t xml:space="preserve">“Female </w:t>
@@ -3067,6 +3214,7 @@
       <w:r>
         <w:t xml:space="preserve"> package </w:t>
       </w:r>
+      <w:proofErr w:type="spellStart"/>
       <w:r>
         <w:rPr>
           <w:i/>
@@ -3074,6 +3222,7 @@
         </w:rPr>
         <w:t>acss</w:t>
       </w:r>
+      <w:proofErr w:type="spellEnd"/>
       <w:r>
         <w:t xml:space="preserve"> </w:t>
       </w:r>
@@ -3125,6 +3274,7 @@
       <w:r>
         <w:t xml:space="preserve">We computed compressibility using a standard text compression algorithm (LZ77 and Huffman Coding) implemented with default parameters in the R package </w:t>
       </w:r>
+      <w:proofErr w:type="spellStart"/>
       <w:r>
         <w:rPr>
           <w:i/>
@@ -3132,6 +3282,7 @@
         </w:rPr>
         <w:t>brotli</w:t>
       </w:r>
+      <w:proofErr w:type="spellEnd"/>
       <w:r>
         <w:t xml:space="preserve"> </w:t>
       </w:r>
@@ -3166,7 +3317,16 @@
         <w:contextualSpacing/>
       </w:pPr>
       <w:r>
-        <w:t xml:space="preserve">We compared our five metrics across display contexts (SOLO, AUDI, COP) with linear models, using AUDI as context intercept and including male ID and observation month as discrete fixed effects. Unidentified males were assumed to be unique individuals. To address our small sample size of COP displays (n = 13), we compared COP metrics to a randomized distribution. Across each of 100,000 replicates, we randomly selected (without replacement) 13 displays from any context in our full dataset. We then compared the distribution of randomly-selected metrics to empirical COP metrics. All analyses were conducted with the tidyverse packages in Program R v4.2 </w:t>
+        <w:lastRenderedPageBreak/>
+        <w:t xml:space="preserve">We compared our five metrics across display contexts (SOLO, AUDI, COP) with linear models, using AUDI as context intercept and including male ID and observation month as discrete fixed effects. Unidentified males were assumed to be unique individuals. To address our small sample size of COP displays (n = 13), we compared COP metrics to a randomized distribution. Across each of 100,000 replicates, we randomly selected (without replacement) 13 displays from any context in our full dataset. We then compared the distribution of </w:t>
+      </w:r>
+      <w:proofErr w:type="gramStart"/>
+      <w:r>
+        <w:t>randomly-selected</w:t>
+      </w:r>
+      <w:proofErr w:type="gramEnd"/>
+      <w:r>
+        <w:t xml:space="preserve"> metrics to empirical COP metrics. All analyses were conducted with the tidyverse packages in Program R v4.2 </w:t>
       </w:r>
       <w:r>
         <w:fldChar w:fldCharType="begin"/>
@@ -3327,13 +3487,23 @@
         </w:rPr>
         <w:t xml:space="preserve">R package </w:t>
       </w:r>
+      <w:proofErr w:type="spellStart"/>
       <w:r>
         <w:rPr>
           <w:i/>
           <w:iCs/>
           <w:shd w:val="clear" w:color="auto" w:fill="FFFFFF"/>
         </w:rPr>
-        <w:t xml:space="preserve">stringdist </w:t>
+        <w:t>stringdist</w:t>
+      </w:r>
+      <w:proofErr w:type="spellEnd"/>
+      <w:r>
+        <w:rPr>
+          <w:i/>
+          <w:iCs/>
+          <w:shd w:val="clear" w:color="auto" w:fill="FFFFFF"/>
+        </w:rPr>
+        <w:t xml:space="preserve"> </w:t>
       </w:r>
       <w:r>
         <w:rPr>
@@ -4285,8 +4455,13 @@
         <w:t xml:space="preserve">AUDI display </w:t>
       </w:r>
       <w:r>
-        <w:t>was 30-Jun</w:t>
-      </w:r>
+        <w:t>was 30-</w:t>
+      </w:r>
+      <w:proofErr w:type="gramStart"/>
+      <w:r>
+        <w:t>Jun</w:t>
+      </w:r>
+      <w:proofErr w:type="gramEnd"/>
       <w:r>
         <w:t xml:space="preserve"> and </w:t>
       </w:r>
@@ -4340,7 +4515,11 @@
         <w:t>4</w:t>
       </w:r>
       <w:r>
-        <w:t xml:space="preserve"> COP displays </w:t>
+        <w:t xml:space="preserve"> COP </w:t>
+      </w:r>
+      <w:r>
+        <w:lastRenderedPageBreak/>
+        <w:t xml:space="preserve">displays </w:t>
       </w:r>
       <w:r>
         <w:t>with one of</w:t>
@@ -4407,8 +4586,13 @@
       <w:r>
         <w:tab/>
       </w:r>
-      <w:r>
-        <w:t xml:space="preserve">By definition, every display in our dataset featured at least one Audible log-approach dive </w:t>
+      <w:proofErr w:type="gramStart"/>
+      <w:r>
+        <w:t>By definition, every</w:t>
+      </w:r>
+      <w:proofErr w:type="gramEnd"/>
+      <w:r>
+        <w:t xml:space="preserve"> display in our dataset featured at least one Audible log-approach dive </w:t>
       </w:r>
       <w:r>
         <w:t>or</w:t>
@@ -4612,7 +4796,15 @@
         <w:t>,</w:t>
       </w:r>
       <w:r>
-        <w:t xml:space="preserve"> and Other </w:t>
+        <w:t xml:space="preserve"> and </w:t>
+      </w:r>
+      <w:proofErr w:type="gramStart"/>
+      <w:r>
+        <w:t>Other</w:t>
+      </w:r>
+      <w:proofErr w:type="gramEnd"/>
+      <w:r>
+        <w:t xml:space="preserve"> </w:t>
       </w:r>
       <w:r>
         <w:t xml:space="preserve">behaviors </w:t>
@@ -5338,7 +5530,15 @@
         <w:t xml:space="preserve">replicates of </w:t>
       </w:r>
       <w:r>
-        <w:t xml:space="preserve">13 randomly-drawn </w:t>
+        <w:t xml:space="preserve">13 </w:t>
+      </w:r>
+      <w:proofErr w:type="gramStart"/>
+      <w:r>
+        <w:t>randomly-drawn</w:t>
+      </w:r>
+      <w:proofErr w:type="gramEnd"/>
+      <w:r>
+        <w:t xml:space="preserve"> </w:t>
       </w:r>
       <w:r>
         <w:t>displays, mean repertoire size was never less than the empirical</w:t>
@@ -5560,11 +5760,7 @@
         <w:t>SOLO display</w:t>
       </w:r>
       <w:r>
-        <w:t xml:space="preserve"> strings had significantly lower compression </w:t>
-      </w:r>
-      <w:r>
-        <w:lastRenderedPageBreak/>
-        <w:t>ratios (1.0</w:t>
+        <w:t xml:space="preserve"> strings had significantly lower compression ratios (1.0</w:t>
       </w:r>
       <w:r>
         <w:t>4</w:t>
@@ -5802,22 +5998,22 @@
         <w:contextualSpacing/>
       </w:pPr>
       <w:r>
-        <w:rPr>
-          <w:highlight w:val="red"/>
-        </w:rPr>
         <w:t xml:space="preserve">There were additional significant effects of observation months and individual males in </w:t>
       </w:r>
       <w:r>
-        <w:rPr>
-          <w:highlight w:val="red"/>
-        </w:rPr>
         <w:t>for some metrics</w:t>
       </w:r>
       <w:r>
-        <w:rPr>
-          <w:highlight w:val="red"/>
-        </w:rPr>
-        <w:t xml:space="preserve"> (Supplementary Material).</w:t>
+        <w:t xml:space="preserve"> (</w:t>
+      </w:r>
+      <w:r>
+        <w:rPr>
+          <w:highlight w:val="green"/>
+        </w:rPr>
+        <w:t>Supplementary Material</w:t>
+      </w:r>
+      <w:r>
+        <w:t>).</w:t>
       </w:r>
       <w:r>
         <w:t xml:space="preserve"> </w:t>
@@ -5987,16 +6183,32 @@
         <w:t>One display</w:t>
       </w:r>
       <w:r>
-        <w:t xml:space="preserve"> (ID-1455)</w:t>
-      </w:r>
-      <w:r>
-        <w:t xml:space="preserve"> was similar except for the insertion of a single Half-bow</w:t>
+        <w:t xml:space="preserve"> (ID</w:t>
+      </w:r>
+      <w:r>
+        <w:t>#</w:t>
+      </w:r>
+      <w:r>
+        <w:t>1455)</w:t>
+      </w:r>
+      <w:r>
+        <w:t xml:space="preserve"> was similar except for the insertion of a </w:t>
+      </w:r>
+      <w:r>
+        <w:lastRenderedPageBreak/>
+        <w:t>single Half-bow</w:t>
       </w:r>
       <w:r>
         <w:t xml:space="preserve"> before the dive, while another </w:t>
       </w:r>
       <w:r>
-        <w:t xml:space="preserve">(ID-1987) </w:t>
+        <w:t>(ID</w:t>
+      </w:r>
+      <w:r>
+        <w:t>#</w:t>
+      </w:r>
+      <w:r>
+        <w:t xml:space="preserve">1987) </w:t>
       </w:r>
       <w:r>
         <w:t xml:space="preserve">had a short sequence of </w:t>
@@ -6026,7 +6238,13 @@
         <w:t xml:space="preserve"> </w:t>
       </w:r>
       <w:r>
-        <w:t xml:space="preserve">display (ID-1824) was primarily stretches of </w:t>
+        <w:t>display (ID</w:t>
+      </w:r>
+      <w:r>
+        <w:t>#</w:t>
+      </w:r>
+      <w:r>
+        <w:t xml:space="preserve">1824) was primarily stretches of </w:t>
       </w:r>
       <w:r>
         <w:t>N</w:t>
@@ -6104,11 +6322,16 @@
       <w:r>
         <w:t xml:space="preserve">more </w:t>
       </w:r>
+      <w:proofErr w:type="gramStart"/>
       <w:r>
         <w:t xml:space="preserve">similar </w:t>
       </w:r>
       <w:r>
-        <w:t xml:space="preserve">to displays of the same context than </w:t>
+        <w:t>to</w:t>
+      </w:r>
+      <w:proofErr w:type="gramEnd"/>
+      <w:r>
+        <w:t xml:space="preserve"> displays of the same context than </w:t>
       </w:r>
       <w:r>
         <w:t>to displays of other</w:t>
@@ -6207,7 +6430,15 @@
         <w:t>on average</w:t>
       </w:r>
       <w:r>
-        <w:t xml:space="preserve"> slightly more similar to one another </w:t>
+        <w:t xml:space="preserve"> slightly more </w:t>
+      </w:r>
+      <w:proofErr w:type="gramStart"/>
+      <w:r>
+        <w:t>similar to</w:t>
+      </w:r>
+      <w:proofErr w:type="gramEnd"/>
+      <w:r>
+        <w:t xml:space="preserve"> one another </w:t>
       </w:r>
       <w:r>
         <w:t>(</w:t>
@@ -6285,7 +6516,15 @@
         <w:t xml:space="preserve"> displays in different contexts were </w:t>
       </w:r>
       <w:r>
-        <w:t>on average less similar to one another</w:t>
+        <w:t xml:space="preserve">on average less </w:t>
+      </w:r>
+      <w:proofErr w:type="gramStart"/>
+      <w:r>
+        <w:t>similar to</w:t>
+      </w:r>
+      <w:proofErr w:type="gramEnd"/>
+      <w:r>
+        <w:t xml:space="preserve"> one another</w:t>
       </w:r>
       <w:r>
         <w:t xml:space="preserve"> whether </w:t>
@@ -6406,8 +6645,13 @@
       <w:r>
         <w:t xml:space="preserve">On average, COP displays performed different males were more </w:t>
       </w:r>
-      <w:r>
-        <w:t>similar to one another</w:t>
+      <w:proofErr w:type="gramStart"/>
+      <w:r>
+        <w:t>similar to</w:t>
+      </w:r>
+      <w:proofErr w:type="gramEnd"/>
+      <w:r>
+        <w:t xml:space="preserve"> one another</w:t>
       </w:r>
       <w:r>
         <w:t xml:space="preserve"> (</w:t>
@@ -6538,6 +6782,9 @@
         <w:t xml:space="preserve"> </w:t>
       </w:r>
       <w:r>
+        <w:rPr>
+          <w:highlight w:val="green"/>
+        </w:rPr>
         <w:t>S6</w:t>
       </w:r>
       <w:r>
@@ -6637,8 +6884,13 @@
         <w:t xml:space="preserve">displays were </w:t>
       </w:r>
       <w:r>
-        <w:t>most similar to</w:t>
-      </w:r>
+        <w:t xml:space="preserve">most </w:t>
+      </w:r>
+      <w:proofErr w:type="gramStart"/>
+      <w:r>
+        <w:t>similar to</w:t>
+      </w:r>
+      <w:proofErr w:type="gramEnd"/>
       <w:r>
         <w:t xml:space="preserve"> AUDI display</w:t>
       </w:r>
@@ -6700,8 +6952,13 @@
       <w:r>
         <w:tab/>
       </w:r>
-      <w:r>
-        <w:t xml:space="preserve">By definition, there </w:t>
+      <w:proofErr w:type="gramStart"/>
+      <w:r>
+        <w:t>By definition, there</w:t>
+      </w:r>
+      <w:proofErr w:type="gramEnd"/>
+      <w:r>
+        <w:t xml:space="preserve"> </w:t>
       </w:r>
       <w:r>
         <w:t>were</w:t>
@@ -6746,7 +7003,6 @@
         <w:t xml:space="preserve">male </w:t>
       </w:r>
       <w:r>
-        <w:lastRenderedPageBreak/>
         <w:t>elements with female on log</w:t>
       </w:r>
       <w:r>
@@ -6778,7 +7034,15 @@
         <w:t>t</w:t>
       </w:r>
       <w:r>
-        <w:t xml:space="preserve"> = -8.71, d.f. = 24.9, </w:t>
+        <w:t xml:space="preserve"> = -8.71, </w:t>
+      </w:r>
+      <w:proofErr w:type="spellStart"/>
+      <w:r>
+        <w:t>d.f.</w:t>
+      </w:r>
+      <w:proofErr w:type="spellEnd"/>
+      <w:r>
+        <w:t xml:space="preserve"> = 24.9, </w:t>
       </w:r>
       <w:r>
         <w:rPr>
@@ -6855,7 +7119,15 @@
         <w:t xml:space="preserve"> = -6.2</w:t>
       </w:r>
       <w:r>
-        <w:t>9, d.f. = 32.</w:t>
+        <w:t xml:space="preserve">9, </w:t>
+      </w:r>
+      <w:proofErr w:type="spellStart"/>
+      <w:r>
+        <w:t>d.f.</w:t>
+      </w:r>
+      <w:proofErr w:type="spellEnd"/>
+      <w:r>
+        <w:t xml:space="preserve"> = 32.</w:t>
       </w:r>
       <w:r>
         <w:t xml:space="preserve">3, </w:t>
@@ -6958,7 +7230,11 @@
         <w:t xml:space="preserve">a female was upslope of the male </w:t>
       </w:r>
       <w:r>
-        <w:t xml:space="preserve">during the one unusual COP display (ID-1824), the male continued to perform Neck twists. </w:t>
+        <w:t xml:space="preserve">during the one unusual COP display (ID-1824), the male continued to perform Neck </w:t>
+      </w:r>
+      <w:r>
+        <w:lastRenderedPageBreak/>
+        <w:t xml:space="preserve">twists. </w:t>
       </w:r>
       <w:r>
         <w:t>When females were off the log, males performed a greater proportion of Neck twists, To-and-fro flights, and Switch behaviors</w:t>
@@ -7060,13 +7336,29 @@
         <w:t>)</w:t>
       </w:r>
       <w:r>
-        <w:t xml:space="preserve">. In contrast, </w:t>
-      </w:r>
-      <w:r>
-        <w:t xml:space="preserve"> </w:t>
-      </w:r>
-      <w:r>
-        <w:t xml:space="preserve">repertoire complexity (Fig. 1) more typical of traditional analyses of avian vocal repertoires captures only the low number of distinct display elements characterizing COP displays. Further, not only are COP displays syntactically simpler (a few elements arranged in a simple, orderly arrangement) but the displays of different males are more similar to each other than the displays of individual males are to the rest of their own COP displays. That across-male similarity suggests that female preference drives male performance to a standard, simple and orderly arrangement of a few distinct display elements – a long series of Bows followed by Neck twists and audible log-approach dives – regardless of male or female identity. </w:t>
+        <w:t xml:space="preserve">. In </w:t>
+      </w:r>
+      <w:proofErr w:type="gramStart"/>
+      <w:r>
+        <w:t xml:space="preserve">contrast, </w:t>
+      </w:r>
+      <w:r>
+        <w:t xml:space="preserve"> </w:t>
+      </w:r>
+      <w:r>
+        <w:t>repertoire</w:t>
+      </w:r>
+      <w:proofErr w:type="gramEnd"/>
+      <w:r>
+        <w:t xml:space="preserve"> complexity (Fig. 1) more typical of traditional analyses of avian vocal repertoires captures only the low number of distinct display elements characterizing COP displays. Further, not only are COP displays syntactically simpler (a few elements arranged in a simple, orderly arrangement) but the displays of different males are more </w:t>
+      </w:r>
+      <w:proofErr w:type="gramStart"/>
+      <w:r>
+        <w:t>similar to</w:t>
+      </w:r>
+      <w:proofErr w:type="gramEnd"/>
+      <w:r>
+        <w:t xml:space="preserve"> each other than the displays of individual males are to the rest of their own COP displays. That across-male similarity suggests that female preference drives male performance to a standard, simple and orderly arrangement of a few distinct display elements – a long series of Bows followed by Neck twists and audible log-approach dives – regardless of male or female identity. </w:t>
       </w:r>
     </w:p>
     <w:p>
@@ -7147,11 +7439,7 @@
         <w:t>.</w:t>
       </w:r>
       <w:r>
-        <w:t xml:space="preserve"> We </w:t>
-      </w:r>
-      <w:r>
-        <w:lastRenderedPageBreak/>
-        <w:t>conclude that using novel tools for assessing the arrangement of behavioral elements (syntax complexity</w:t>
+        <w:t xml:space="preserve"> We conclude that using novel tools for assessing the arrangement of behavioral elements (syntax complexity</w:t>
       </w:r>
       <w:r>
         <w:t xml:space="preserve"> and Jaro distance</w:t>
@@ -7829,6 +8117,7 @@
   <w:style w:type="character" w:default="1" w:styleId="DefaultParagraphFont">
     <w:name w:val="Default Paragraph Font"/>
     <w:uiPriority w:val="1"/>
+    <w:semiHidden/>
     <w:unhideWhenUsed/>
   </w:style>
   <w:style w:type="table" w:default="1" w:styleId="TableNormal">

</xml_diff>